<commit_message>
-Add templates for ajax functions to be used on the foSim page -Use sim pk instead of sim name for fetching the foSim page
</commit_message>
<xml_diff>
--- a/Engineering_Notebooks/GarberEngNotebook_Inc2.docx
+++ b/Engineering_Notebooks/GarberEngNotebook_Inc2.docx
@@ -85,85 +85,6 @@
         </w:rPr>
         <w:t xml:space="preserve"> Engineering Notebook</w:t>
       </w:r>
-    </w:p>
-    <w:p>
-      <w:pPr>
-        <w:spacing w:after="0" w:line="480" w:lineRule="auto"/>
-        <w:rPr>
-          <w:rFonts w:ascii="Times New Roman" w:eastAsia="Times New Roman" w:hAnsi="Times New Roman" w:cs="Times New Roman"/>
-          <w:b/>
-          <w:bCs/>
-          <w:sz w:val="24"/>
-          <w:szCs w:val="24"/>
-        </w:rPr>
-      </w:pPr>
-      <w:r>
-        <w:rPr>
-          <w:rFonts w:ascii="Times New Roman" w:eastAsia="Times New Roman" w:hAnsi="Times New Roman" w:cs="Times New Roman"/>
-          <w:b/>
-          <w:bCs/>
-          <w:sz w:val="24"/>
-          <w:szCs w:val="24"/>
-        </w:rPr>
-        <w:t>9/</w:t>
-      </w:r>
-      <w:r>
-        <w:rPr>
-          <w:rFonts w:ascii="Times New Roman" w:eastAsia="Times New Roman" w:hAnsi="Times New Roman" w:cs="Times New Roman"/>
-          <w:b/>
-          <w:bCs/>
-          <w:sz w:val="24"/>
-          <w:szCs w:val="24"/>
-        </w:rPr>
-        <w:t>13:</w:t>
-      </w:r>
-    </w:p>
-    <w:p>
-      <w:pPr>
-        <w:pStyle w:val="ListParagraph"/>
-        <w:numPr>
-          <w:ilvl w:val="0"/>
-          <w:numId w:val="1"/>
-        </w:numPr>
-        <w:spacing w:after="0" w:line="480" w:lineRule="auto"/>
-        <w:rPr>
-          <w:rFonts w:ascii="Times New Roman" w:eastAsia="Times New Roman" w:hAnsi="Times New Roman" w:cs="Times New Roman"/>
-          <w:sz w:val="24"/>
-          <w:szCs w:val="24"/>
-        </w:rPr>
-      </w:pPr>
-      <w:r>
-        <w:rPr>
-          <w:rFonts w:ascii="Times New Roman" w:eastAsia="Times New Roman" w:hAnsi="Times New Roman" w:cs="Times New Roman"/>
-          <w:sz w:val="24"/>
-          <w:szCs w:val="24"/>
-        </w:rPr>
-        <w:t xml:space="preserve">First </w:t>
-      </w:r>
-      <w:r>
-        <w:rPr>
-          <w:rFonts w:ascii="Times New Roman" w:eastAsia="Times New Roman" w:hAnsi="Times New Roman" w:cs="Times New Roman"/>
-          <w:sz w:val="24"/>
-          <w:szCs w:val="24"/>
-        </w:rPr>
-        <w:t xml:space="preserve">team meeting with product owner (Professor Garfield) and customer (Professor </w:t>
-      </w:r>
-      <w:r>
-        <w:rPr>
-          <w:rFonts w:ascii="Times New Roman" w:eastAsia="Times New Roman" w:hAnsi="Times New Roman" w:cs="Times New Roman"/>
-          <w:sz w:val="24"/>
-          <w:szCs w:val="24"/>
-        </w:rPr>
-        <w:t>Laskey</w:t>
-      </w:r>
-      <w:r>
-        <w:rPr>
-          <w:rFonts w:ascii="Times New Roman" w:eastAsia="Times New Roman" w:hAnsi="Times New Roman" w:cs="Times New Roman"/>
-          <w:sz w:val="24"/>
-          <w:szCs w:val="24"/>
-        </w:rPr>
-        <w:t>)</w:t>
-      </w:r>
       <w:r>
         <w:rPr>
           <w:rFonts w:ascii="Times New Roman" w:eastAsia="Times New Roman" w:hAnsi="Times New Roman" w:cs="Times New Roman"/>
@@ -175,14 +96,38 @@
     </w:p>
     <w:p>
       <w:pPr>
+        <w:spacing w:after="0" w:line="480" w:lineRule="auto"/>
+        <w:rPr>
+          <w:rFonts w:ascii="Times New Roman" w:eastAsia="Times New Roman" w:hAnsi="Times New Roman" w:cs="Times New Roman"/>
+          <w:b/>
+          <w:bCs/>
+          <w:sz w:val="24"/>
+          <w:szCs w:val="24"/>
+        </w:rPr>
+      </w:pPr>
+      <w:r>
+        <w:rPr>
+          <w:rFonts w:ascii="Times New Roman" w:eastAsia="Times New Roman" w:hAnsi="Times New Roman" w:cs="Times New Roman"/>
+          <w:b/>
+          <w:bCs/>
+          <w:sz w:val="24"/>
+          <w:szCs w:val="24"/>
+        </w:rPr>
+        <w:t>1/17:</w:t>
+      </w:r>
+    </w:p>
+    <w:p>
+      <w:pPr>
         <w:pStyle w:val="ListParagraph"/>
         <w:numPr>
           <w:ilvl w:val="0"/>
-          <w:numId w:val="1"/>
+          <w:numId w:val="47"/>
         </w:numPr>
         <w:spacing w:after="0" w:line="480" w:lineRule="auto"/>
         <w:rPr>
           <w:rFonts w:ascii="Times New Roman" w:eastAsia="Times New Roman" w:hAnsi="Times New Roman" w:cs="Times New Roman"/>
+          <w:b/>
+          <w:bCs/>
           <w:sz w:val="24"/>
           <w:szCs w:val="24"/>
         </w:rPr>
@@ -193,8 +138,1223 @@
           <w:sz w:val="24"/>
           <w:szCs w:val="24"/>
         </w:rPr>
-        <w:t>Established product vision and expectations.</w:t>
+        <w:t>Team Meeting:</w:t>
       </w:r>
+    </w:p>
+    <w:p>
+      <w:pPr>
+        <w:pStyle w:val="ListParagraph"/>
+        <w:numPr>
+          <w:ilvl w:val="1"/>
+          <w:numId w:val="47"/>
+        </w:numPr>
+        <w:spacing w:after="0" w:line="480" w:lineRule="auto"/>
+        <w:rPr>
+          <w:rFonts w:ascii="Times New Roman" w:eastAsia="Times New Roman" w:hAnsi="Times New Roman" w:cs="Times New Roman"/>
+          <w:b/>
+          <w:bCs/>
+          <w:sz w:val="24"/>
+          <w:szCs w:val="24"/>
+        </w:rPr>
+      </w:pPr>
+      <w:r>
+        <w:rPr>
+          <w:rFonts w:ascii="Times New Roman" w:eastAsia="Times New Roman" w:hAnsi="Times New Roman" w:cs="Times New Roman"/>
+          <w:sz w:val="24"/>
+          <w:szCs w:val="24"/>
+        </w:rPr>
+        <w:t>Reviewed status of the project</w:t>
+      </w:r>
+    </w:p>
+    <w:p>
+      <w:pPr>
+        <w:pStyle w:val="ListParagraph"/>
+        <w:numPr>
+          <w:ilvl w:val="1"/>
+          <w:numId w:val="47"/>
+        </w:numPr>
+        <w:spacing w:after="0" w:line="480" w:lineRule="auto"/>
+        <w:rPr>
+          <w:rFonts w:ascii="Times New Roman" w:eastAsia="Times New Roman" w:hAnsi="Times New Roman" w:cs="Times New Roman"/>
+          <w:b/>
+          <w:bCs/>
+          <w:sz w:val="24"/>
+          <w:szCs w:val="24"/>
+        </w:rPr>
+      </w:pPr>
+      <w:r>
+        <w:rPr>
+          <w:rFonts w:ascii="Times New Roman" w:eastAsia="Times New Roman" w:hAnsi="Times New Roman" w:cs="Times New Roman"/>
+          <w:sz w:val="24"/>
+          <w:szCs w:val="24"/>
+        </w:rPr>
+        <w:t>Arranged sub teams</w:t>
+      </w:r>
+    </w:p>
+    <w:p>
+      <w:pPr>
+        <w:pStyle w:val="ListParagraph"/>
+        <w:numPr>
+          <w:ilvl w:val="2"/>
+          <w:numId w:val="47"/>
+        </w:numPr>
+        <w:spacing w:after="0" w:line="480" w:lineRule="auto"/>
+        <w:rPr>
+          <w:rFonts w:ascii="Times New Roman" w:eastAsia="Times New Roman" w:hAnsi="Times New Roman" w:cs="Times New Roman"/>
+          <w:b/>
+          <w:bCs/>
+          <w:sz w:val="24"/>
+          <w:szCs w:val="24"/>
+        </w:rPr>
+      </w:pPr>
+      <w:r>
+        <w:rPr>
+          <w:rFonts w:ascii="Times New Roman" w:eastAsia="Times New Roman" w:hAnsi="Times New Roman" w:cs="Times New Roman"/>
+          <w:sz w:val="24"/>
+          <w:szCs w:val="24"/>
+        </w:rPr>
+        <w:t xml:space="preserve">Carly and </w:t>
+      </w:r>
+      <w:r>
+        <w:rPr>
+          <w:rFonts w:ascii="Times New Roman" w:eastAsia="Times New Roman" w:hAnsi="Times New Roman" w:cs="Times New Roman"/>
+          <w:sz w:val="24"/>
+          <w:szCs w:val="24"/>
+        </w:rPr>
+        <w:t>I</w:t>
+      </w:r>
+      <w:r>
+        <w:rPr>
+          <w:rFonts w:ascii="Times New Roman" w:eastAsia="Times New Roman" w:hAnsi="Times New Roman" w:cs="Times New Roman"/>
+          <w:sz w:val="24"/>
+          <w:szCs w:val="24"/>
+        </w:rPr>
+        <w:t xml:space="preserve"> are predominately on UI, wit</w:t>
+      </w:r>
+      <w:r>
+        <w:rPr>
+          <w:rFonts w:ascii="Times New Roman" w:eastAsia="Times New Roman" w:hAnsi="Times New Roman" w:cs="Times New Roman"/>
+          <w:sz w:val="24"/>
+          <w:szCs w:val="24"/>
+        </w:rPr>
+        <w:t>h my focus being the FO</w:t>
+      </w:r>
+      <w:r>
+        <w:rPr>
+          <w:rFonts w:ascii="Times New Roman" w:eastAsia="Times New Roman" w:hAnsi="Times New Roman" w:cs="Times New Roman"/>
+          <w:sz w:val="24"/>
+          <w:szCs w:val="24"/>
+        </w:rPr>
+        <w:t xml:space="preserve"> interface</w:t>
+      </w:r>
+    </w:p>
+    <w:p>
+      <w:pPr>
+        <w:spacing w:after="0" w:line="480" w:lineRule="auto"/>
+        <w:rPr>
+          <w:rFonts w:ascii="Times New Roman" w:eastAsia="Times New Roman" w:hAnsi="Times New Roman" w:cs="Times New Roman"/>
+          <w:b/>
+          <w:bCs/>
+          <w:sz w:val="24"/>
+          <w:szCs w:val="24"/>
+        </w:rPr>
+      </w:pPr>
+      <w:r>
+        <w:rPr>
+          <w:rFonts w:ascii="Times New Roman" w:eastAsia="Times New Roman" w:hAnsi="Times New Roman" w:cs="Times New Roman"/>
+          <w:b/>
+          <w:bCs/>
+          <w:sz w:val="24"/>
+          <w:szCs w:val="24"/>
+        </w:rPr>
+        <w:t>1/19:</w:t>
+      </w:r>
+    </w:p>
+    <w:p>
+      <w:pPr>
+        <w:pStyle w:val="ListParagraph"/>
+        <w:numPr>
+          <w:ilvl w:val="0"/>
+          <w:numId w:val="47"/>
+        </w:numPr>
+        <w:spacing w:after="0" w:line="480" w:lineRule="auto"/>
+        <w:rPr>
+          <w:rFonts w:ascii="Times New Roman" w:eastAsia="Times New Roman" w:hAnsi="Times New Roman" w:cs="Times New Roman"/>
+          <w:b/>
+          <w:bCs/>
+          <w:sz w:val="24"/>
+          <w:szCs w:val="24"/>
+        </w:rPr>
+      </w:pPr>
+      <w:r>
+        <w:rPr>
+          <w:rFonts w:ascii="Times New Roman" w:eastAsia="Times New Roman" w:hAnsi="Times New Roman" w:cs="Times New Roman"/>
+          <w:sz w:val="24"/>
+          <w:szCs w:val="24"/>
+        </w:rPr>
+        <w:t>Team Meeting:</w:t>
+      </w:r>
+    </w:p>
+    <w:p>
+      <w:pPr>
+        <w:pStyle w:val="ListParagraph"/>
+        <w:numPr>
+          <w:ilvl w:val="1"/>
+          <w:numId w:val="47"/>
+        </w:numPr>
+        <w:spacing w:after="0" w:line="480" w:lineRule="auto"/>
+        <w:rPr>
+          <w:rFonts w:ascii="Times New Roman" w:eastAsia="Times New Roman" w:hAnsi="Times New Roman" w:cs="Times New Roman"/>
+          <w:b/>
+          <w:bCs/>
+          <w:sz w:val="24"/>
+          <w:szCs w:val="24"/>
+        </w:rPr>
+      </w:pPr>
+      <w:r>
+        <w:rPr>
+          <w:rFonts w:ascii="Times New Roman" w:eastAsia="Times New Roman" w:hAnsi="Times New Roman" w:cs="Times New Roman"/>
+          <w:sz w:val="24"/>
+          <w:szCs w:val="24"/>
+        </w:rPr>
+        <w:t>Reviewed upcoming vision statement and backlog assignments</w:t>
+      </w:r>
+    </w:p>
+    <w:p>
+      <w:pPr>
+        <w:pStyle w:val="ListParagraph"/>
+        <w:numPr>
+          <w:ilvl w:val="1"/>
+          <w:numId w:val="47"/>
+        </w:numPr>
+        <w:spacing w:after="0" w:line="480" w:lineRule="auto"/>
+        <w:rPr>
+          <w:rFonts w:ascii="Times New Roman" w:eastAsia="Times New Roman" w:hAnsi="Times New Roman" w:cs="Times New Roman"/>
+          <w:b/>
+          <w:bCs/>
+          <w:sz w:val="24"/>
+          <w:szCs w:val="24"/>
+        </w:rPr>
+      </w:pPr>
+      <w:r>
+        <w:rPr>
+          <w:rFonts w:ascii="Times New Roman" w:eastAsia="Times New Roman" w:hAnsi="Times New Roman" w:cs="Times New Roman"/>
+          <w:sz w:val="24"/>
+          <w:szCs w:val="24"/>
+        </w:rPr>
+        <w:t xml:space="preserve">Visualized project updates based on </w:t>
+      </w:r>
+      <w:r>
+        <w:rPr>
+          <w:rFonts w:ascii="Times New Roman" w:eastAsia="Times New Roman" w:hAnsi="Times New Roman" w:cs="Times New Roman"/>
+          <w:sz w:val="24"/>
+          <w:szCs w:val="24"/>
+        </w:rPr>
+        <w:t>UI design proposals Jesse created</w:t>
+      </w:r>
+    </w:p>
+    <w:p>
+      <w:pPr>
+        <w:pStyle w:val="ListParagraph"/>
+        <w:numPr>
+          <w:ilvl w:val="1"/>
+          <w:numId w:val="47"/>
+        </w:numPr>
+        <w:spacing w:after="0" w:line="480" w:lineRule="auto"/>
+        <w:rPr>
+          <w:rFonts w:ascii="Times New Roman" w:eastAsia="Times New Roman" w:hAnsi="Times New Roman" w:cs="Times New Roman"/>
+          <w:b/>
+          <w:bCs/>
+          <w:sz w:val="24"/>
+          <w:szCs w:val="24"/>
+        </w:rPr>
+      </w:pPr>
+      <w:r>
+        <w:rPr>
+          <w:rFonts w:ascii="Times New Roman" w:eastAsia="Times New Roman" w:hAnsi="Times New Roman" w:cs="Times New Roman"/>
+          <w:sz w:val="24"/>
+          <w:szCs w:val="24"/>
+        </w:rPr>
+        <w:t xml:space="preserve">Begun work on backlog items in </w:t>
+      </w:r>
+      <w:r>
+        <w:rPr>
+          <w:rFonts w:ascii="Times New Roman" w:eastAsia="Times New Roman" w:hAnsi="Times New Roman" w:cs="Times New Roman"/>
+          <w:sz w:val="24"/>
+          <w:szCs w:val="24"/>
+        </w:rPr>
+        <w:t>sub teams</w:t>
+      </w:r>
+    </w:p>
+    <w:p>
+      <w:pPr>
+        <w:pStyle w:val="ListParagraph"/>
+        <w:numPr>
+          <w:ilvl w:val="0"/>
+          <w:numId w:val="47"/>
+        </w:numPr>
+        <w:spacing w:after="0" w:line="480" w:lineRule="auto"/>
+        <w:rPr>
+          <w:rFonts w:ascii="Times New Roman" w:eastAsia="Times New Roman" w:hAnsi="Times New Roman" w:cs="Times New Roman"/>
+          <w:b/>
+          <w:bCs/>
+          <w:sz w:val="24"/>
+          <w:szCs w:val="24"/>
+        </w:rPr>
+      </w:pPr>
+      <w:r>
+        <w:rPr>
+          <w:rFonts w:ascii="Times New Roman" w:eastAsia="Times New Roman" w:hAnsi="Times New Roman" w:cs="Times New Roman"/>
+          <w:sz w:val="24"/>
+          <w:szCs w:val="24"/>
+        </w:rPr>
+        <w:t>Begun work on combining the fo and tc login pages by moving them to the home Django app</w:t>
+      </w:r>
+    </w:p>
+    <w:p>
+      <w:pPr>
+        <w:spacing w:after="0" w:line="480" w:lineRule="auto"/>
+        <w:rPr>
+          <w:rFonts w:ascii="Times New Roman" w:eastAsia="Times New Roman" w:hAnsi="Times New Roman" w:cs="Times New Roman"/>
+          <w:b/>
+          <w:bCs/>
+          <w:sz w:val="24"/>
+          <w:szCs w:val="24"/>
+        </w:rPr>
+      </w:pPr>
+      <w:r>
+        <w:rPr>
+          <w:rFonts w:ascii="Times New Roman" w:eastAsia="Times New Roman" w:hAnsi="Times New Roman" w:cs="Times New Roman"/>
+          <w:b/>
+          <w:bCs/>
+          <w:sz w:val="24"/>
+          <w:szCs w:val="24"/>
+        </w:rPr>
+        <w:t>1/20:</w:t>
+      </w:r>
+    </w:p>
+    <w:p>
+      <w:pPr>
+        <w:pStyle w:val="ListParagraph"/>
+        <w:numPr>
+          <w:ilvl w:val="0"/>
+          <w:numId w:val="47"/>
+        </w:numPr>
+        <w:spacing w:after="0" w:line="480" w:lineRule="auto"/>
+        <w:rPr>
+          <w:rFonts w:ascii="Times New Roman" w:eastAsia="Times New Roman" w:hAnsi="Times New Roman" w:cs="Times New Roman"/>
+          <w:b/>
+          <w:bCs/>
+          <w:sz w:val="24"/>
+          <w:szCs w:val="24"/>
+        </w:rPr>
+      </w:pPr>
+      <w:r>
+        <w:rPr>
+          <w:rFonts w:ascii="Times New Roman" w:eastAsia="Times New Roman" w:hAnsi="Times New Roman" w:cs="Times New Roman"/>
+          <w:sz w:val="24"/>
+          <w:szCs w:val="24"/>
+        </w:rPr>
+        <w:t xml:space="preserve">Spent time considering current design and possible directions for the project since customer </w:t>
+      </w:r>
+      <w:r>
+        <w:rPr>
+          <w:rFonts w:ascii="Times New Roman" w:eastAsia="Times New Roman" w:hAnsi="Times New Roman" w:cs="Times New Roman"/>
+          <w:sz w:val="24"/>
+          <w:szCs w:val="24"/>
+        </w:rPr>
+        <w:t>provided availability for meeting</w:t>
+      </w:r>
+    </w:p>
+    <w:p>
+      <w:pPr>
+        <w:spacing w:after="0" w:line="480" w:lineRule="auto"/>
+        <w:rPr>
+          <w:rFonts w:ascii="Times New Roman" w:eastAsia="Times New Roman" w:hAnsi="Times New Roman" w:cs="Times New Roman"/>
+          <w:b/>
+          <w:bCs/>
+          <w:sz w:val="24"/>
+          <w:szCs w:val="24"/>
+        </w:rPr>
+      </w:pPr>
+      <w:r>
+        <w:rPr>
+          <w:rFonts w:ascii="Times New Roman" w:eastAsia="Times New Roman" w:hAnsi="Times New Roman" w:cs="Times New Roman"/>
+          <w:b/>
+          <w:bCs/>
+          <w:sz w:val="24"/>
+          <w:szCs w:val="24"/>
+        </w:rPr>
+        <w:t>1/22:</w:t>
+      </w:r>
+    </w:p>
+    <w:p>
+      <w:pPr>
+        <w:pStyle w:val="ListParagraph"/>
+        <w:numPr>
+          <w:ilvl w:val="0"/>
+          <w:numId w:val="47"/>
+        </w:numPr>
+        <w:spacing w:after="0" w:line="480" w:lineRule="auto"/>
+        <w:rPr>
+          <w:rFonts w:ascii="Times New Roman" w:eastAsia="Times New Roman" w:hAnsi="Times New Roman" w:cs="Times New Roman"/>
+          <w:b/>
+          <w:bCs/>
+          <w:sz w:val="24"/>
+          <w:szCs w:val="24"/>
+        </w:rPr>
+      </w:pPr>
+      <w:r>
+        <w:rPr>
+          <w:rFonts w:ascii="Times New Roman" w:eastAsia="Times New Roman" w:hAnsi="Times New Roman" w:cs="Times New Roman"/>
+          <w:sz w:val="24"/>
+          <w:szCs w:val="24"/>
+        </w:rPr>
+        <w:t xml:space="preserve">Continued design contemplation as customer meeting had been scheduled for </w:t>
+      </w:r>
+      <w:r>
+        <w:rPr>
+          <w:rFonts w:ascii="Times New Roman" w:eastAsia="Times New Roman" w:hAnsi="Times New Roman" w:cs="Times New Roman"/>
+          <w:sz w:val="24"/>
+          <w:szCs w:val="24"/>
+        </w:rPr>
+        <w:t>1/26</w:t>
+      </w:r>
+    </w:p>
+    <w:p>
+      <w:pPr>
+        <w:spacing w:after="0" w:line="480" w:lineRule="auto"/>
+        <w:rPr>
+          <w:rFonts w:ascii="Times New Roman" w:eastAsia="Times New Roman" w:hAnsi="Times New Roman" w:cs="Times New Roman"/>
+          <w:sz w:val="24"/>
+          <w:szCs w:val="24"/>
+        </w:rPr>
+      </w:pPr>
+      <w:r>
+        <w:rPr>
+          <w:rFonts w:ascii="Times New Roman" w:eastAsia="Times New Roman" w:hAnsi="Times New Roman" w:cs="Times New Roman"/>
+          <w:b/>
+          <w:bCs/>
+          <w:sz w:val="24"/>
+          <w:szCs w:val="24"/>
+        </w:rPr>
+        <w:t>1/24</w:t>
+      </w:r>
+      <w:r>
+        <w:rPr>
+          <w:rFonts w:ascii="Times New Roman" w:eastAsia="Times New Roman" w:hAnsi="Times New Roman" w:cs="Times New Roman"/>
+          <w:b/>
+          <w:bCs/>
+          <w:sz w:val="24"/>
+          <w:szCs w:val="24"/>
+        </w:rPr>
+        <w:t>:</w:t>
+      </w:r>
+    </w:p>
+    <w:p>
+      <w:pPr>
+        <w:pStyle w:val="ListParagraph"/>
+        <w:numPr>
+          <w:ilvl w:val="0"/>
+          <w:numId w:val="47"/>
+        </w:numPr>
+        <w:spacing w:after="0" w:line="480" w:lineRule="auto"/>
+        <w:rPr>
+          <w:rFonts w:ascii="Times New Roman" w:eastAsia="Times New Roman" w:hAnsi="Times New Roman" w:cs="Times New Roman"/>
+          <w:b/>
+          <w:bCs/>
+          <w:sz w:val="24"/>
+          <w:szCs w:val="24"/>
+        </w:rPr>
+      </w:pPr>
+      <w:r>
+        <w:rPr>
+          <w:rFonts w:ascii="Times New Roman" w:eastAsia="Times New Roman" w:hAnsi="Times New Roman" w:cs="Times New Roman"/>
+          <w:sz w:val="24"/>
+          <w:szCs w:val="24"/>
+        </w:rPr>
+        <w:t>Team Meeting:</w:t>
+      </w:r>
+    </w:p>
+    <w:p>
+      <w:pPr>
+        <w:pStyle w:val="ListParagraph"/>
+        <w:numPr>
+          <w:ilvl w:val="1"/>
+          <w:numId w:val="47"/>
+        </w:numPr>
+        <w:spacing w:after="0" w:line="480" w:lineRule="auto"/>
+        <w:rPr>
+          <w:rFonts w:ascii="Times New Roman" w:eastAsia="Times New Roman" w:hAnsi="Times New Roman" w:cs="Times New Roman"/>
+          <w:b/>
+          <w:bCs/>
+          <w:sz w:val="24"/>
+          <w:szCs w:val="24"/>
+        </w:rPr>
+      </w:pPr>
+      <w:r>
+        <w:rPr>
+          <w:rFonts w:ascii="Times New Roman" w:eastAsia="Times New Roman" w:hAnsi="Times New Roman" w:cs="Times New Roman"/>
+          <w:sz w:val="24"/>
+          <w:szCs w:val="24"/>
+        </w:rPr>
+        <w:t xml:space="preserve">Juliana shared new information from customer regarding </w:t>
+      </w:r>
+      <w:r>
+        <w:rPr>
+          <w:rFonts w:ascii="Times New Roman" w:eastAsia="Times New Roman" w:hAnsi="Times New Roman" w:cs="Times New Roman"/>
+          <w:sz w:val="24"/>
+          <w:szCs w:val="24"/>
+        </w:rPr>
+        <w:t>project goals</w:t>
+      </w:r>
+    </w:p>
+    <w:p>
+      <w:pPr>
+        <w:pStyle w:val="ListParagraph"/>
+        <w:numPr>
+          <w:ilvl w:val="1"/>
+          <w:numId w:val="47"/>
+        </w:numPr>
+        <w:spacing w:after="0" w:line="480" w:lineRule="auto"/>
+        <w:rPr>
+          <w:rFonts w:ascii="Times New Roman" w:eastAsia="Times New Roman" w:hAnsi="Times New Roman" w:cs="Times New Roman"/>
+          <w:b/>
+          <w:bCs/>
+          <w:sz w:val="24"/>
+          <w:szCs w:val="24"/>
+        </w:rPr>
+      </w:pPr>
+      <w:r>
+        <w:rPr>
+          <w:rFonts w:ascii="Times New Roman" w:eastAsia="Times New Roman" w:hAnsi="Times New Roman" w:cs="Times New Roman"/>
+          <w:sz w:val="24"/>
+          <w:szCs w:val="24"/>
+        </w:rPr>
+        <w:lastRenderedPageBreak/>
+        <w:t>Team discussion</w:t>
+      </w:r>
+      <w:r>
+        <w:rPr>
+          <w:rFonts w:ascii="Times New Roman" w:eastAsia="Times New Roman" w:hAnsi="Times New Roman" w:cs="Times New Roman"/>
+          <w:sz w:val="24"/>
+          <w:szCs w:val="24"/>
+        </w:rPr>
+        <w:t xml:space="preserve"> on design implementations to achieve new goals</w:t>
+      </w:r>
+    </w:p>
+    <w:p>
+      <w:pPr>
+        <w:pStyle w:val="ListParagraph"/>
+        <w:numPr>
+          <w:ilvl w:val="0"/>
+          <w:numId w:val="47"/>
+        </w:numPr>
+        <w:spacing w:after="0" w:line="480" w:lineRule="auto"/>
+        <w:rPr>
+          <w:rFonts w:ascii="Times New Roman" w:eastAsia="Times New Roman" w:hAnsi="Times New Roman" w:cs="Times New Roman"/>
+          <w:b/>
+          <w:bCs/>
+          <w:sz w:val="24"/>
+          <w:szCs w:val="24"/>
+        </w:rPr>
+      </w:pPr>
+      <w:r>
+        <w:rPr>
+          <w:rFonts w:ascii="Times New Roman" w:eastAsia="Times New Roman" w:hAnsi="Times New Roman" w:cs="Times New Roman"/>
+          <w:sz w:val="24"/>
+          <w:szCs w:val="24"/>
+        </w:rPr>
+        <w:t xml:space="preserve">Continued working on backlog items for FO UI, </w:t>
+      </w:r>
+      <w:r>
+        <w:rPr>
+          <w:rFonts w:ascii="Times New Roman" w:eastAsia="Times New Roman" w:hAnsi="Times New Roman" w:cs="Times New Roman"/>
+          <w:sz w:val="24"/>
+          <w:szCs w:val="24"/>
+        </w:rPr>
+        <w:t>Documentation and Planning,</w:t>
+      </w:r>
+      <w:r>
+        <w:rPr>
+          <w:rFonts w:ascii="Times New Roman" w:eastAsia="Times New Roman" w:hAnsi="Times New Roman" w:cs="Times New Roman"/>
+          <w:sz w:val="24"/>
+          <w:szCs w:val="24"/>
+        </w:rPr>
+        <w:t xml:space="preserve"> FD UI, and Communications epics</w:t>
+      </w:r>
+    </w:p>
+    <w:p>
+      <w:pPr>
+        <w:pStyle w:val="ListParagraph"/>
+        <w:numPr>
+          <w:ilvl w:val="0"/>
+          <w:numId w:val="47"/>
+        </w:numPr>
+        <w:spacing w:after="0" w:line="480" w:lineRule="auto"/>
+        <w:rPr>
+          <w:rFonts w:ascii="Times New Roman" w:eastAsia="Times New Roman" w:hAnsi="Times New Roman" w:cs="Times New Roman"/>
+          <w:b/>
+          <w:bCs/>
+          <w:sz w:val="24"/>
+          <w:szCs w:val="24"/>
+        </w:rPr>
+      </w:pPr>
+      <w:r>
+        <w:rPr>
+          <w:rFonts w:ascii="Times New Roman" w:eastAsia="Times New Roman" w:hAnsi="Times New Roman" w:cs="Times New Roman"/>
+          <w:sz w:val="24"/>
+          <w:szCs w:val="24"/>
+        </w:rPr>
+        <w:t xml:space="preserve">Review of revised mission statement for the project </w:t>
+      </w:r>
+      <w:r>
+        <w:rPr>
+          <w:rFonts w:ascii="Times New Roman" w:eastAsia="Times New Roman" w:hAnsi="Times New Roman" w:cs="Times New Roman"/>
+          <w:sz w:val="24"/>
+          <w:szCs w:val="24"/>
+        </w:rPr>
+        <w:t>that more accurately reflects current designs and goals</w:t>
+      </w:r>
+    </w:p>
+    <w:p>
+      <w:pPr>
+        <w:spacing w:after="0" w:line="480" w:lineRule="auto"/>
+        <w:rPr>
+          <w:rFonts w:ascii="Times New Roman" w:eastAsia="Times New Roman" w:hAnsi="Times New Roman" w:cs="Times New Roman"/>
+          <w:sz w:val="24"/>
+          <w:szCs w:val="24"/>
+        </w:rPr>
+      </w:pPr>
+      <w:r>
+        <w:rPr>
+          <w:rFonts w:ascii="Times New Roman" w:eastAsia="Times New Roman" w:hAnsi="Times New Roman" w:cs="Times New Roman"/>
+          <w:b/>
+          <w:bCs/>
+          <w:sz w:val="24"/>
+          <w:szCs w:val="24"/>
+        </w:rPr>
+        <w:t>1/25</w:t>
+      </w:r>
+      <w:r>
+        <w:rPr>
+          <w:rFonts w:ascii="Times New Roman" w:eastAsia="Times New Roman" w:hAnsi="Times New Roman" w:cs="Times New Roman"/>
+          <w:b/>
+          <w:bCs/>
+          <w:sz w:val="24"/>
+          <w:szCs w:val="24"/>
+        </w:rPr>
+        <w:t>:</w:t>
+      </w:r>
+    </w:p>
+    <w:p>
+      <w:pPr>
+        <w:pStyle w:val="ListParagraph"/>
+        <w:numPr>
+          <w:ilvl w:val="0"/>
+          <w:numId w:val="47"/>
+        </w:numPr>
+        <w:spacing w:after="0" w:line="480" w:lineRule="auto"/>
+        <w:rPr>
+          <w:rFonts w:ascii="Times New Roman" w:eastAsia="Times New Roman" w:hAnsi="Times New Roman" w:cs="Times New Roman"/>
+          <w:sz w:val="24"/>
+          <w:szCs w:val="24"/>
+        </w:rPr>
+      </w:pPr>
+    </w:p>
+    <w:p>
+      <w:pPr>
+        <w:spacing w:after="0" w:line="480" w:lineRule="auto"/>
+        <w:rPr>
+          <w:rFonts w:ascii="Times New Roman" w:eastAsia="Times New Roman" w:hAnsi="Times New Roman" w:cs="Times New Roman"/>
+          <w:b/>
+          <w:bCs/>
+          <w:sz w:val="24"/>
+          <w:szCs w:val="24"/>
+        </w:rPr>
+      </w:pPr>
+      <w:r>
+        <w:rPr>
+          <w:rFonts w:ascii="Times New Roman" w:eastAsia="Times New Roman" w:hAnsi="Times New Roman" w:cs="Times New Roman"/>
+          <w:b/>
+          <w:bCs/>
+          <w:sz w:val="24"/>
+          <w:szCs w:val="24"/>
+        </w:rPr>
+        <w:t>1/26</w:t>
+      </w:r>
+      <w:r>
+        <w:rPr>
+          <w:rFonts w:ascii="Times New Roman" w:eastAsia="Times New Roman" w:hAnsi="Times New Roman" w:cs="Times New Roman"/>
+          <w:b/>
+          <w:bCs/>
+          <w:sz w:val="24"/>
+          <w:szCs w:val="24"/>
+        </w:rPr>
+        <w:t>:</w:t>
+      </w:r>
+    </w:p>
+    <w:p>
+      <w:pPr>
+        <w:pStyle w:val="ListParagraph"/>
+        <w:numPr>
+          <w:ilvl w:val="0"/>
+          <w:numId w:val="47"/>
+        </w:numPr>
+        <w:spacing w:after="0" w:line="480" w:lineRule="auto"/>
+        <w:rPr>
+          <w:rFonts w:ascii="Times New Roman" w:eastAsia="Times New Roman" w:hAnsi="Times New Roman" w:cs="Times New Roman"/>
+          <w:sz w:val="24"/>
+          <w:szCs w:val="24"/>
+        </w:rPr>
+      </w:pPr>
+      <w:r>
+        <w:rPr>
+          <w:rFonts w:ascii="Times New Roman" w:eastAsia="Times New Roman" w:hAnsi="Times New Roman" w:cs="Times New Roman"/>
+          <w:sz w:val="24"/>
+          <w:szCs w:val="24"/>
+        </w:rPr>
+        <w:t>Team Meeting:</w:t>
+      </w:r>
+    </w:p>
+    <w:p>
+      <w:pPr>
+        <w:pStyle w:val="ListParagraph"/>
+        <w:numPr>
+          <w:ilvl w:val="1"/>
+          <w:numId w:val="47"/>
+        </w:numPr>
+        <w:spacing w:after="0" w:line="480" w:lineRule="auto"/>
+        <w:rPr>
+          <w:rFonts w:ascii="Times New Roman" w:eastAsia="Times New Roman" w:hAnsi="Times New Roman" w:cs="Times New Roman"/>
+          <w:sz w:val="24"/>
+          <w:szCs w:val="24"/>
+        </w:rPr>
+      </w:pPr>
+    </w:p>
+    <w:p>
+      <w:pPr>
+        <w:spacing w:after="0" w:line="480" w:lineRule="auto"/>
+        <w:rPr>
+          <w:rFonts w:ascii="Times New Roman" w:eastAsia="Times New Roman" w:hAnsi="Times New Roman" w:cs="Times New Roman"/>
+          <w:b/>
+          <w:bCs/>
+          <w:sz w:val="24"/>
+          <w:szCs w:val="24"/>
+        </w:rPr>
+      </w:pPr>
+      <w:r>
+        <w:rPr>
+          <w:rFonts w:ascii="Times New Roman" w:eastAsia="Times New Roman" w:hAnsi="Times New Roman" w:cs="Times New Roman"/>
+          <w:b/>
+          <w:bCs/>
+          <w:sz w:val="24"/>
+          <w:szCs w:val="24"/>
+        </w:rPr>
+        <w:t>1/27</w:t>
+      </w:r>
+      <w:r>
+        <w:rPr>
+          <w:rFonts w:ascii="Times New Roman" w:eastAsia="Times New Roman" w:hAnsi="Times New Roman" w:cs="Times New Roman"/>
+          <w:b/>
+          <w:bCs/>
+          <w:sz w:val="24"/>
+          <w:szCs w:val="24"/>
+        </w:rPr>
+        <w:t>:</w:t>
+      </w:r>
+    </w:p>
+    <w:p>
+      <w:pPr>
+        <w:pStyle w:val="ListParagraph"/>
+        <w:numPr>
+          <w:ilvl w:val="0"/>
+          <w:numId w:val="47"/>
+        </w:numPr>
+        <w:spacing w:after="0" w:line="480" w:lineRule="auto"/>
+        <w:rPr>
+          <w:rFonts w:ascii="Times New Roman" w:eastAsia="Times New Roman" w:hAnsi="Times New Roman" w:cs="Times New Roman"/>
+          <w:sz w:val="24"/>
+          <w:szCs w:val="24"/>
+        </w:rPr>
+      </w:pPr>
+    </w:p>
+    <w:p>
+      <w:pPr>
+        <w:spacing w:after="0" w:line="480" w:lineRule="auto"/>
+        <w:rPr>
+          <w:rFonts w:ascii="Times New Roman" w:eastAsia="Times New Roman" w:hAnsi="Times New Roman" w:cs="Times New Roman"/>
+          <w:b/>
+          <w:bCs/>
+          <w:sz w:val="24"/>
+          <w:szCs w:val="24"/>
+        </w:rPr>
+      </w:pPr>
+      <w:r>
+        <w:rPr>
+          <w:rFonts w:ascii="Times New Roman" w:eastAsia="Times New Roman" w:hAnsi="Times New Roman" w:cs="Times New Roman"/>
+          <w:b/>
+          <w:bCs/>
+          <w:sz w:val="24"/>
+          <w:szCs w:val="24"/>
+        </w:rPr>
+        <w:t>1/28</w:t>
+      </w:r>
+      <w:r>
+        <w:rPr>
+          <w:rFonts w:ascii="Times New Roman" w:eastAsia="Times New Roman" w:hAnsi="Times New Roman" w:cs="Times New Roman"/>
+          <w:b/>
+          <w:bCs/>
+          <w:sz w:val="24"/>
+          <w:szCs w:val="24"/>
+        </w:rPr>
+        <w:t>:</w:t>
+      </w:r>
+    </w:p>
+    <w:p>
+      <w:pPr>
+        <w:pStyle w:val="ListParagraph"/>
+        <w:numPr>
+          <w:ilvl w:val="0"/>
+          <w:numId w:val="47"/>
+        </w:numPr>
+        <w:spacing w:after="0" w:line="480" w:lineRule="auto"/>
+        <w:rPr>
+          <w:rFonts w:ascii="Times New Roman" w:eastAsia="Times New Roman" w:hAnsi="Times New Roman" w:cs="Times New Roman"/>
+          <w:sz w:val="24"/>
+          <w:szCs w:val="24"/>
+        </w:rPr>
+      </w:pPr>
+    </w:p>
+    <w:p>
+      <w:pPr>
+        <w:spacing w:after="0" w:line="480" w:lineRule="auto"/>
+        <w:rPr>
+          <w:rFonts w:ascii="Times New Roman" w:eastAsia="Times New Roman" w:hAnsi="Times New Roman" w:cs="Times New Roman"/>
+          <w:b/>
+          <w:bCs/>
+          <w:sz w:val="24"/>
+          <w:szCs w:val="24"/>
+        </w:rPr>
+      </w:pPr>
+      <w:r>
+        <w:rPr>
+          <w:rFonts w:ascii="Times New Roman" w:eastAsia="Times New Roman" w:hAnsi="Times New Roman" w:cs="Times New Roman"/>
+          <w:b/>
+          <w:bCs/>
+          <w:sz w:val="24"/>
+          <w:szCs w:val="24"/>
+        </w:rPr>
+        <w:t>1/29:</w:t>
+      </w:r>
+    </w:p>
+    <w:p>
+      <w:pPr>
+        <w:pStyle w:val="ListParagraph"/>
+        <w:numPr>
+          <w:ilvl w:val="0"/>
+          <w:numId w:val="47"/>
+        </w:numPr>
+        <w:spacing w:after="0" w:line="480" w:lineRule="auto"/>
+        <w:rPr>
+          <w:rFonts w:ascii="Times New Roman" w:eastAsia="Times New Roman" w:hAnsi="Times New Roman" w:cs="Times New Roman"/>
+          <w:sz w:val="24"/>
+          <w:szCs w:val="24"/>
+        </w:rPr>
+      </w:pPr>
+    </w:p>
+    <w:p>
+      <w:pPr>
+        <w:spacing w:after="0" w:line="480" w:lineRule="auto"/>
+        <w:rPr>
+          <w:rFonts w:ascii="Times New Roman" w:eastAsia="Times New Roman" w:hAnsi="Times New Roman" w:cs="Times New Roman"/>
+          <w:b/>
+          <w:bCs/>
+          <w:sz w:val="24"/>
+          <w:szCs w:val="24"/>
+        </w:rPr>
+      </w:pPr>
+      <w:r>
+        <w:rPr>
+          <w:rFonts w:ascii="Times New Roman" w:eastAsia="Times New Roman" w:hAnsi="Times New Roman" w:cs="Times New Roman"/>
+          <w:b/>
+          <w:bCs/>
+          <w:sz w:val="24"/>
+          <w:szCs w:val="24"/>
+        </w:rPr>
+        <w:t>1/30:</w:t>
+      </w:r>
+    </w:p>
+    <w:p>
+      <w:pPr>
+        <w:pStyle w:val="ListParagraph"/>
+        <w:numPr>
+          <w:ilvl w:val="0"/>
+          <w:numId w:val="47"/>
+        </w:numPr>
+        <w:spacing w:after="0" w:line="480" w:lineRule="auto"/>
+        <w:rPr>
+          <w:rFonts w:ascii="Times New Roman" w:eastAsia="Times New Roman" w:hAnsi="Times New Roman" w:cs="Times New Roman"/>
+          <w:sz w:val="24"/>
+          <w:szCs w:val="24"/>
+        </w:rPr>
+      </w:pPr>
+    </w:p>
+    <w:p>
+      <w:pPr>
+        <w:spacing w:after="0" w:line="480" w:lineRule="auto"/>
+        <w:rPr>
+          <w:rFonts w:ascii="Times New Roman" w:eastAsia="Times New Roman" w:hAnsi="Times New Roman" w:cs="Times New Roman"/>
+          <w:b/>
+          <w:bCs/>
+          <w:sz w:val="24"/>
+          <w:szCs w:val="24"/>
+        </w:rPr>
+      </w:pPr>
+      <w:r>
+        <w:rPr>
+          <w:rFonts w:ascii="Times New Roman" w:eastAsia="Times New Roman" w:hAnsi="Times New Roman" w:cs="Times New Roman"/>
+          <w:b/>
+          <w:bCs/>
+          <w:sz w:val="24"/>
+          <w:szCs w:val="24"/>
+        </w:rPr>
+        <w:t>1/31:</w:t>
+      </w:r>
+    </w:p>
+    <w:p>
+      <w:pPr>
+        <w:pStyle w:val="ListParagraph"/>
+        <w:numPr>
+          <w:ilvl w:val="0"/>
+          <w:numId w:val="47"/>
+        </w:numPr>
+        <w:spacing w:after="0" w:line="480" w:lineRule="auto"/>
+        <w:rPr>
+          <w:rFonts w:ascii="Times New Roman" w:eastAsia="Times New Roman" w:hAnsi="Times New Roman" w:cs="Times New Roman"/>
+          <w:sz w:val="24"/>
+          <w:szCs w:val="24"/>
+        </w:rPr>
+      </w:pPr>
+      <w:r>
+        <w:rPr>
+          <w:rFonts w:ascii="Times New Roman" w:eastAsia="Times New Roman" w:hAnsi="Times New Roman" w:cs="Times New Roman"/>
+          <w:sz w:val="24"/>
+          <w:szCs w:val="24"/>
+        </w:rPr>
+        <w:t>Team Meeting:</w:t>
+      </w:r>
+    </w:p>
+    <w:p>
+      <w:pPr>
+        <w:spacing w:after="0" w:line="480" w:lineRule="auto"/>
+        <w:rPr>
+          <w:rFonts w:ascii="Times New Roman" w:eastAsia="Times New Roman" w:hAnsi="Times New Roman" w:cs="Times New Roman"/>
+          <w:b/>
+          <w:bCs/>
+          <w:sz w:val="24"/>
+          <w:szCs w:val="24"/>
+        </w:rPr>
+      </w:pPr>
+      <w:r>
+        <w:rPr>
+          <w:rFonts w:ascii="Times New Roman" w:eastAsia="Times New Roman" w:hAnsi="Times New Roman" w:cs="Times New Roman"/>
+          <w:b/>
+          <w:bCs/>
+          <w:sz w:val="24"/>
+          <w:szCs w:val="24"/>
+        </w:rPr>
+        <w:t>2/1</w:t>
+      </w:r>
+      <w:r>
+        <w:rPr>
+          <w:rFonts w:ascii="Times New Roman" w:eastAsia="Times New Roman" w:hAnsi="Times New Roman" w:cs="Times New Roman"/>
+          <w:b/>
+          <w:bCs/>
+          <w:sz w:val="24"/>
+          <w:szCs w:val="24"/>
+        </w:rPr>
+        <w:t>:</w:t>
+      </w:r>
+    </w:p>
+    <w:p>
+      <w:pPr>
+        <w:pStyle w:val="ListParagraph"/>
+        <w:numPr>
+          <w:ilvl w:val="0"/>
+          <w:numId w:val="47"/>
+        </w:numPr>
+        <w:spacing w:after="0" w:line="480" w:lineRule="auto"/>
+        <w:rPr>
+          <w:rFonts w:ascii="Times New Roman" w:eastAsia="Times New Roman" w:hAnsi="Times New Roman" w:cs="Times New Roman"/>
+          <w:sz w:val="24"/>
+          <w:szCs w:val="24"/>
+        </w:rPr>
+      </w:pPr>
+    </w:p>
+    <w:p>
+      <w:pPr>
+        <w:spacing w:after="0" w:line="480" w:lineRule="auto"/>
+        <w:rPr>
+          <w:rFonts w:ascii="Times New Roman" w:eastAsia="Times New Roman" w:hAnsi="Times New Roman" w:cs="Times New Roman"/>
+          <w:b/>
+          <w:bCs/>
+          <w:sz w:val="24"/>
+          <w:szCs w:val="24"/>
+        </w:rPr>
+      </w:pPr>
+      <w:r>
+        <w:rPr>
+          <w:rFonts w:ascii="Times New Roman" w:eastAsia="Times New Roman" w:hAnsi="Times New Roman" w:cs="Times New Roman"/>
+          <w:b/>
+          <w:bCs/>
+          <w:sz w:val="24"/>
+          <w:szCs w:val="24"/>
+        </w:rPr>
+        <w:t>2/2</w:t>
+      </w:r>
+      <w:r>
+        <w:rPr>
+          <w:rFonts w:ascii="Times New Roman" w:eastAsia="Times New Roman" w:hAnsi="Times New Roman" w:cs="Times New Roman"/>
+          <w:b/>
+          <w:bCs/>
+          <w:sz w:val="24"/>
+          <w:szCs w:val="24"/>
+        </w:rPr>
+        <w:t>:</w:t>
+      </w:r>
+    </w:p>
+    <w:p>
+      <w:pPr>
+        <w:pStyle w:val="ListParagraph"/>
+        <w:numPr>
+          <w:ilvl w:val="0"/>
+          <w:numId w:val="47"/>
+        </w:numPr>
+        <w:spacing w:after="0" w:line="480" w:lineRule="auto"/>
+        <w:rPr>
+          <w:rFonts w:ascii="Times New Roman" w:eastAsia="Times New Roman" w:hAnsi="Times New Roman" w:cs="Times New Roman"/>
+          <w:sz w:val="24"/>
+          <w:szCs w:val="24"/>
+        </w:rPr>
+      </w:pPr>
+      <w:r>
+        <w:rPr>
+          <w:rFonts w:ascii="Times New Roman" w:eastAsia="Times New Roman" w:hAnsi="Times New Roman" w:cs="Times New Roman"/>
+          <w:sz w:val="24"/>
+          <w:szCs w:val="24"/>
+        </w:rPr>
+        <w:lastRenderedPageBreak/>
+        <w:t>Team Meeting:</w:t>
+      </w:r>
+    </w:p>
+    <w:p>
+      <w:pPr>
+        <w:spacing w:after="0" w:line="480" w:lineRule="auto"/>
+        <w:rPr>
+          <w:rFonts w:ascii="Times New Roman" w:eastAsia="Times New Roman" w:hAnsi="Times New Roman" w:cs="Times New Roman"/>
+          <w:b/>
+          <w:bCs/>
+          <w:sz w:val="24"/>
+          <w:szCs w:val="24"/>
+        </w:rPr>
+      </w:pPr>
+      <w:r>
+        <w:rPr>
+          <w:rFonts w:ascii="Times New Roman" w:eastAsia="Times New Roman" w:hAnsi="Times New Roman" w:cs="Times New Roman"/>
+          <w:b/>
+          <w:bCs/>
+          <w:sz w:val="24"/>
+          <w:szCs w:val="24"/>
+        </w:rPr>
+        <w:t>2/3</w:t>
+      </w:r>
+      <w:r>
+        <w:rPr>
+          <w:rFonts w:ascii="Times New Roman" w:eastAsia="Times New Roman" w:hAnsi="Times New Roman" w:cs="Times New Roman"/>
+          <w:b/>
+          <w:bCs/>
+          <w:sz w:val="24"/>
+          <w:szCs w:val="24"/>
+        </w:rPr>
+        <w:t>:</w:t>
+      </w:r>
+    </w:p>
+    <w:p>
+      <w:pPr>
+        <w:pStyle w:val="ListParagraph"/>
+        <w:numPr>
+          <w:ilvl w:val="0"/>
+          <w:numId w:val="47"/>
+        </w:numPr>
+        <w:spacing w:after="0" w:line="480" w:lineRule="auto"/>
+        <w:rPr>
+          <w:rFonts w:ascii="Times New Roman" w:eastAsia="Times New Roman" w:hAnsi="Times New Roman" w:cs="Times New Roman"/>
+          <w:sz w:val="24"/>
+          <w:szCs w:val="24"/>
+        </w:rPr>
+      </w:pPr>
+    </w:p>
+    <w:p>
+      <w:pPr>
+        <w:spacing w:after="0" w:line="480" w:lineRule="auto"/>
+        <w:rPr>
+          <w:rFonts w:ascii="Times New Roman" w:eastAsia="Times New Roman" w:hAnsi="Times New Roman" w:cs="Times New Roman"/>
+          <w:b/>
+          <w:bCs/>
+          <w:sz w:val="24"/>
+          <w:szCs w:val="24"/>
+        </w:rPr>
+      </w:pPr>
+      <w:r>
+        <w:rPr>
+          <w:rFonts w:ascii="Times New Roman" w:eastAsia="Times New Roman" w:hAnsi="Times New Roman" w:cs="Times New Roman"/>
+          <w:b/>
+          <w:bCs/>
+          <w:sz w:val="24"/>
+          <w:szCs w:val="24"/>
+        </w:rPr>
+        <w:t>2/4</w:t>
+      </w:r>
+      <w:r>
+        <w:rPr>
+          <w:rFonts w:ascii="Times New Roman" w:eastAsia="Times New Roman" w:hAnsi="Times New Roman" w:cs="Times New Roman"/>
+          <w:b/>
+          <w:bCs/>
+          <w:sz w:val="24"/>
+          <w:szCs w:val="24"/>
+        </w:rPr>
+        <w:t>:</w:t>
+      </w:r>
+    </w:p>
+    <w:p>
+      <w:pPr>
+        <w:pStyle w:val="ListParagraph"/>
+        <w:numPr>
+          <w:ilvl w:val="0"/>
+          <w:numId w:val="47"/>
+        </w:numPr>
+        <w:spacing w:after="0" w:line="480" w:lineRule="auto"/>
+        <w:rPr>
+          <w:rFonts w:ascii="Times New Roman" w:eastAsia="Times New Roman" w:hAnsi="Times New Roman" w:cs="Times New Roman"/>
+          <w:sz w:val="24"/>
+          <w:szCs w:val="24"/>
+        </w:rPr>
+      </w:pPr>
+    </w:p>
+    <w:p>
+      <w:pPr>
+        <w:spacing w:after="0" w:line="480" w:lineRule="auto"/>
+        <w:rPr>
+          <w:rFonts w:ascii="Times New Roman" w:eastAsia="Times New Roman" w:hAnsi="Times New Roman" w:cs="Times New Roman"/>
+          <w:sz w:val="24"/>
+          <w:szCs w:val="24"/>
+        </w:rPr>
+      </w:pPr>
+      <w:r>
+        <w:rPr>
+          <w:rFonts w:ascii="Times New Roman" w:eastAsia="Times New Roman" w:hAnsi="Times New Roman" w:cs="Times New Roman"/>
+          <w:b/>
+          <w:bCs/>
+          <w:sz w:val="24"/>
+          <w:szCs w:val="24"/>
+        </w:rPr>
+        <w:t>2/5</w:t>
+      </w:r>
+      <w:r>
+        <w:rPr>
+          <w:rFonts w:ascii="Times New Roman" w:eastAsia="Times New Roman" w:hAnsi="Times New Roman" w:cs="Times New Roman"/>
+          <w:b/>
+          <w:bCs/>
+          <w:sz w:val="24"/>
+          <w:szCs w:val="24"/>
+        </w:rPr>
+        <w:t>:</w:t>
+      </w:r>
+    </w:p>
+    <w:p>
+      <w:pPr>
+        <w:pStyle w:val="ListParagraph"/>
+        <w:numPr>
+          <w:ilvl w:val="0"/>
+          <w:numId w:val="47"/>
+        </w:numPr>
+        <w:spacing w:after="0" w:line="480" w:lineRule="auto"/>
+        <w:rPr>
+          <w:rFonts w:ascii="Times New Roman" w:eastAsia="Times New Roman" w:hAnsi="Times New Roman" w:cs="Times New Roman"/>
+          <w:sz w:val="24"/>
+          <w:szCs w:val="24"/>
+        </w:rPr>
+      </w:pPr>
+    </w:p>
+    <w:p>
+      <w:pPr>
+        <w:spacing w:after="0" w:line="480" w:lineRule="auto"/>
+        <w:rPr>
+          <w:rFonts w:ascii="Times New Roman" w:eastAsia="Times New Roman" w:hAnsi="Times New Roman" w:cs="Times New Roman"/>
+          <w:sz w:val="24"/>
+          <w:szCs w:val="24"/>
+        </w:rPr>
+      </w:pPr>
+      <w:r>
+        <w:rPr>
+          <w:rFonts w:ascii="Times New Roman" w:eastAsia="Times New Roman" w:hAnsi="Times New Roman" w:cs="Times New Roman"/>
+          <w:b/>
+          <w:bCs/>
+          <w:sz w:val="24"/>
+          <w:szCs w:val="24"/>
+        </w:rPr>
+        <w:t>2/6</w:t>
+      </w:r>
+      <w:r>
+        <w:rPr>
+          <w:rFonts w:ascii="Times New Roman" w:eastAsia="Times New Roman" w:hAnsi="Times New Roman" w:cs="Times New Roman"/>
+          <w:b/>
+          <w:bCs/>
+          <w:sz w:val="24"/>
+          <w:szCs w:val="24"/>
+        </w:rPr>
+        <w:t>:</w:t>
+      </w:r>
+    </w:p>
+    <w:p>
+      <w:pPr>
+        <w:pStyle w:val="ListParagraph"/>
+        <w:numPr>
+          <w:ilvl w:val="0"/>
+          <w:numId w:val="47"/>
+        </w:numPr>
+        <w:spacing w:after="0" w:line="480" w:lineRule="auto"/>
+        <w:rPr>
+          <w:rFonts w:ascii="Times New Roman" w:eastAsia="Times New Roman" w:hAnsi="Times New Roman" w:cs="Times New Roman"/>
+          <w:sz w:val="24"/>
+          <w:szCs w:val="24"/>
+        </w:rPr>
+      </w:pPr>
+    </w:p>
+    <w:p>
+      <w:pPr>
+        <w:spacing w:after="0" w:line="480" w:lineRule="auto"/>
+        <w:rPr>
+          <w:rFonts w:ascii="Times New Roman" w:eastAsia="Times New Roman" w:hAnsi="Times New Roman" w:cs="Times New Roman"/>
+          <w:b/>
+          <w:bCs/>
+          <w:sz w:val="24"/>
+          <w:szCs w:val="24"/>
+        </w:rPr>
+      </w:pPr>
+    </w:p>
+    <w:p>
+      <w:pPr>
+        <w:spacing w:after="0" w:line="480" w:lineRule="auto"/>
+        <w:rPr>
+          <w:rFonts w:ascii="Times New Roman" w:eastAsia="Times New Roman" w:hAnsi="Times New Roman" w:cs="Times New Roman"/>
+          <w:b/>
+          <w:bCs/>
+          <w:sz w:val="24"/>
+          <w:szCs w:val="24"/>
+        </w:rPr>
+      </w:pPr>
     </w:p>
     <w:sectPr>
       <w:pgSz w:w="12240" w:h="15840"/>
@@ -1113,6 +2273,119 @@
     </w:lvl>
   </w:abstractNum>
   <w:abstractNum w:abstractNumId="8" w15:restartNumberingAfterBreak="0">
+    <w:nsid w:val="0C123280"/>
+    <w:multiLevelType w:val="hybridMultilevel"/>
+    <w:tmpl w:val="9CD65CCA"/>
+    <w:lvl w:ilvl="0" w:tplc="04090001">
+      <w:start w:val="1"/>
+      <w:numFmt w:val="bullet"/>
+      <w:lvlText w:val=""/>
+      <w:lvlJc w:val="left"/>
+      <w:pPr>
+        <w:ind w:left="720" w:hanging="360"/>
+      </w:pPr>
+      <w:rPr>
+        <w:rFonts w:ascii="Symbol" w:hAnsi="Symbol" w:hint="default"/>
+      </w:rPr>
+    </w:lvl>
+    <w:lvl w:ilvl="1" w:tplc="04090003">
+      <w:start w:val="1"/>
+      <w:numFmt w:val="bullet"/>
+      <w:lvlText w:val="o"/>
+      <w:lvlJc w:val="left"/>
+      <w:pPr>
+        <w:ind w:left="1440" w:hanging="360"/>
+      </w:pPr>
+      <w:rPr>
+        <w:rFonts w:ascii="Courier New" w:hAnsi="Courier New" w:cs="Courier New" w:hint="default"/>
+      </w:rPr>
+    </w:lvl>
+    <w:lvl w:ilvl="2" w:tplc="04090005">
+      <w:start w:val="1"/>
+      <w:numFmt w:val="bullet"/>
+      <w:lvlText w:val=""/>
+      <w:lvlJc w:val="left"/>
+      <w:pPr>
+        <w:ind w:left="2160" w:hanging="360"/>
+      </w:pPr>
+      <w:rPr>
+        <w:rFonts w:ascii="Wingdings" w:hAnsi="Wingdings" w:hint="default"/>
+      </w:rPr>
+    </w:lvl>
+    <w:lvl w:ilvl="3" w:tplc="04090001" w:tentative="1">
+      <w:start w:val="1"/>
+      <w:numFmt w:val="bullet"/>
+      <w:lvlText w:val=""/>
+      <w:lvlJc w:val="left"/>
+      <w:pPr>
+        <w:ind w:left="2880" w:hanging="360"/>
+      </w:pPr>
+      <w:rPr>
+        <w:rFonts w:ascii="Symbol" w:hAnsi="Symbol" w:hint="default"/>
+      </w:rPr>
+    </w:lvl>
+    <w:lvl w:ilvl="4" w:tplc="04090003" w:tentative="1">
+      <w:start w:val="1"/>
+      <w:numFmt w:val="bullet"/>
+      <w:lvlText w:val="o"/>
+      <w:lvlJc w:val="left"/>
+      <w:pPr>
+        <w:ind w:left="3600" w:hanging="360"/>
+      </w:pPr>
+      <w:rPr>
+        <w:rFonts w:ascii="Courier New" w:hAnsi="Courier New" w:cs="Courier New" w:hint="default"/>
+      </w:rPr>
+    </w:lvl>
+    <w:lvl w:ilvl="5" w:tplc="04090005" w:tentative="1">
+      <w:start w:val="1"/>
+      <w:numFmt w:val="bullet"/>
+      <w:lvlText w:val=""/>
+      <w:lvlJc w:val="left"/>
+      <w:pPr>
+        <w:ind w:left="4320" w:hanging="360"/>
+      </w:pPr>
+      <w:rPr>
+        <w:rFonts w:ascii="Wingdings" w:hAnsi="Wingdings" w:hint="default"/>
+      </w:rPr>
+    </w:lvl>
+    <w:lvl w:ilvl="6" w:tplc="04090001" w:tentative="1">
+      <w:start w:val="1"/>
+      <w:numFmt w:val="bullet"/>
+      <w:lvlText w:val=""/>
+      <w:lvlJc w:val="left"/>
+      <w:pPr>
+        <w:ind w:left="5040" w:hanging="360"/>
+      </w:pPr>
+      <w:rPr>
+        <w:rFonts w:ascii="Symbol" w:hAnsi="Symbol" w:hint="default"/>
+      </w:rPr>
+    </w:lvl>
+    <w:lvl w:ilvl="7" w:tplc="04090003" w:tentative="1">
+      <w:start w:val="1"/>
+      <w:numFmt w:val="bullet"/>
+      <w:lvlText w:val="o"/>
+      <w:lvlJc w:val="left"/>
+      <w:pPr>
+        <w:ind w:left="5760" w:hanging="360"/>
+      </w:pPr>
+      <w:rPr>
+        <w:rFonts w:ascii="Courier New" w:hAnsi="Courier New" w:cs="Courier New" w:hint="default"/>
+      </w:rPr>
+    </w:lvl>
+    <w:lvl w:ilvl="8" w:tplc="04090005" w:tentative="1">
+      <w:start w:val="1"/>
+      <w:numFmt w:val="bullet"/>
+      <w:lvlText w:val=""/>
+      <w:lvlJc w:val="left"/>
+      <w:pPr>
+        <w:ind w:left="6480" w:hanging="360"/>
+      </w:pPr>
+      <w:rPr>
+        <w:rFonts w:ascii="Wingdings" w:hAnsi="Wingdings" w:hint="default"/>
+      </w:rPr>
+    </w:lvl>
+  </w:abstractNum>
+  <w:abstractNum w:abstractNumId="9" w15:restartNumberingAfterBreak="0">
     <w:nsid w:val="0D4075DE"/>
     <w:multiLevelType w:val="hybridMultilevel"/>
     <w:tmpl w:val="1834033C"/>
@@ -1225,7 +2498,7 @@
       </w:rPr>
     </w:lvl>
   </w:abstractNum>
-  <w:abstractNum w:abstractNumId="9" w15:restartNumberingAfterBreak="0">
+  <w:abstractNum w:abstractNumId="10" w15:restartNumberingAfterBreak="0">
     <w:nsid w:val="190D4AC4"/>
     <w:multiLevelType w:val="hybridMultilevel"/>
     <w:tmpl w:val="FDA09182"/>
@@ -1338,7 +2611,7 @@
       </w:rPr>
     </w:lvl>
   </w:abstractNum>
-  <w:abstractNum w:abstractNumId="10" w15:restartNumberingAfterBreak="0">
+  <w:abstractNum w:abstractNumId="11" w15:restartNumberingAfterBreak="0">
     <w:nsid w:val="19660E1C"/>
     <w:multiLevelType w:val="hybridMultilevel"/>
     <w:tmpl w:val="BDC82534"/>
@@ -1451,7 +2724,7 @@
       </w:rPr>
     </w:lvl>
   </w:abstractNum>
-  <w:abstractNum w:abstractNumId="11" w15:restartNumberingAfterBreak="0">
+  <w:abstractNum w:abstractNumId="12" w15:restartNumberingAfterBreak="0">
     <w:nsid w:val="1F4563EF"/>
     <w:multiLevelType w:val="hybridMultilevel"/>
     <w:tmpl w:val="27FC4906"/>
@@ -1564,7 +2837,7 @@
       </w:rPr>
     </w:lvl>
   </w:abstractNum>
-  <w:abstractNum w:abstractNumId="12" w15:restartNumberingAfterBreak="0">
+  <w:abstractNum w:abstractNumId="13" w15:restartNumberingAfterBreak="0">
     <w:nsid w:val="21B7253E"/>
     <w:multiLevelType w:val="hybridMultilevel"/>
     <w:tmpl w:val="FD1237AE"/>
@@ -1677,7 +2950,7 @@
       </w:rPr>
     </w:lvl>
   </w:abstractNum>
-  <w:abstractNum w:abstractNumId="13" w15:restartNumberingAfterBreak="0">
+  <w:abstractNum w:abstractNumId="14" w15:restartNumberingAfterBreak="0">
     <w:nsid w:val="2573532D"/>
     <w:multiLevelType w:val="hybridMultilevel"/>
     <w:tmpl w:val="33C8FE98"/>
@@ -1790,7 +3063,7 @@
       </w:rPr>
     </w:lvl>
   </w:abstractNum>
-  <w:abstractNum w:abstractNumId="14" w15:restartNumberingAfterBreak="0">
+  <w:abstractNum w:abstractNumId="15" w15:restartNumberingAfterBreak="0">
     <w:nsid w:val="263743C0"/>
     <w:multiLevelType w:val="hybridMultilevel"/>
     <w:tmpl w:val="CBE84114"/>
@@ -1903,7 +3176,7 @@
       </w:rPr>
     </w:lvl>
   </w:abstractNum>
-  <w:abstractNum w:abstractNumId="15" w15:restartNumberingAfterBreak="0">
+  <w:abstractNum w:abstractNumId="16" w15:restartNumberingAfterBreak="0">
     <w:nsid w:val="2A7D3D63"/>
     <w:multiLevelType w:val="hybridMultilevel"/>
     <w:tmpl w:val="092E9EBE"/>
@@ -2016,7 +3289,7 @@
       </w:rPr>
     </w:lvl>
   </w:abstractNum>
-  <w:abstractNum w:abstractNumId="16" w15:restartNumberingAfterBreak="0">
+  <w:abstractNum w:abstractNumId="17" w15:restartNumberingAfterBreak="0">
     <w:nsid w:val="2B644F8B"/>
     <w:multiLevelType w:val="hybridMultilevel"/>
     <w:tmpl w:val="90C665B4"/>
@@ -2129,7 +3402,7 @@
       </w:rPr>
     </w:lvl>
   </w:abstractNum>
-  <w:abstractNum w:abstractNumId="17" w15:restartNumberingAfterBreak="0">
+  <w:abstractNum w:abstractNumId="18" w15:restartNumberingAfterBreak="0">
     <w:nsid w:val="2F9A59AE"/>
     <w:multiLevelType w:val="hybridMultilevel"/>
     <w:tmpl w:val="605659D6"/>
@@ -2242,7 +3515,7 @@
       </w:rPr>
     </w:lvl>
   </w:abstractNum>
-  <w:abstractNum w:abstractNumId="18" w15:restartNumberingAfterBreak="0">
+  <w:abstractNum w:abstractNumId="19" w15:restartNumberingAfterBreak="0">
     <w:nsid w:val="37A43F1E"/>
     <w:multiLevelType w:val="hybridMultilevel"/>
     <w:tmpl w:val="51BAADC6"/>
@@ -2355,7 +3628,7 @@
       </w:rPr>
     </w:lvl>
   </w:abstractNum>
-  <w:abstractNum w:abstractNumId="19" w15:restartNumberingAfterBreak="0">
+  <w:abstractNum w:abstractNumId="20" w15:restartNumberingAfterBreak="0">
     <w:nsid w:val="399E2E66"/>
     <w:multiLevelType w:val="hybridMultilevel"/>
     <w:tmpl w:val="B8E00084"/>
@@ -2468,7 +3741,7 @@
       </w:rPr>
     </w:lvl>
   </w:abstractNum>
-  <w:abstractNum w:abstractNumId="20" w15:restartNumberingAfterBreak="0">
+  <w:abstractNum w:abstractNumId="21" w15:restartNumberingAfterBreak="0">
     <w:nsid w:val="3C37475D"/>
     <w:multiLevelType w:val="hybridMultilevel"/>
     <w:tmpl w:val="E8CC5A3C"/>
@@ -2581,7 +3854,7 @@
       </w:rPr>
     </w:lvl>
   </w:abstractNum>
-  <w:abstractNum w:abstractNumId="21" w15:restartNumberingAfterBreak="0">
+  <w:abstractNum w:abstractNumId="22" w15:restartNumberingAfterBreak="0">
     <w:nsid w:val="3EFE6226"/>
     <w:multiLevelType w:val="hybridMultilevel"/>
     <w:tmpl w:val="2DB00AEA"/>
@@ -2694,7 +3967,7 @@
       </w:rPr>
     </w:lvl>
   </w:abstractNum>
-  <w:abstractNum w:abstractNumId="22" w15:restartNumberingAfterBreak="0">
+  <w:abstractNum w:abstractNumId="23" w15:restartNumberingAfterBreak="0">
     <w:nsid w:val="444677BB"/>
     <w:multiLevelType w:val="hybridMultilevel"/>
     <w:tmpl w:val="3BC6AB60"/>
@@ -2807,7 +4080,7 @@
       </w:rPr>
     </w:lvl>
   </w:abstractNum>
-  <w:abstractNum w:abstractNumId="23" w15:restartNumberingAfterBreak="0">
+  <w:abstractNum w:abstractNumId="24" w15:restartNumberingAfterBreak="0">
     <w:nsid w:val="46B95774"/>
     <w:multiLevelType w:val="hybridMultilevel"/>
     <w:tmpl w:val="76DAF150"/>
@@ -2920,7 +4193,7 @@
       </w:rPr>
     </w:lvl>
   </w:abstractNum>
-  <w:abstractNum w:abstractNumId="24" w15:restartNumberingAfterBreak="0">
+  <w:abstractNum w:abstractNumId="25" w15:restartNumberingAfterBreak="0">
     <w:nsid w:val="48511029"/>
     <w:multiLevelType w:val="hybridMultilevel"/>
     <w:tmpl w:val="59EC1F68"/>
@@ -3033,7 +4306,7 @@
       </w:rPr>
     </w:lvl>
   </w:abstractNum>
-  <w:abstractNum w:abstractNumId="25" w15:restartNumberingAfterBreak="0">
+  <w:abstractNum w:abstractNumId="26" w15:restartNumberingAfterBreak="0">
     <w:nsid w:val="494F329F"/>
     <w:multiLevelType w:val="hybridMultilevel"/>
     <w:tmpl w:val="90B4CDA4"/>
@@ -3146,7 +4419,7 @@
       </w:rPr>
     </w:lvl>
   </w:abstractNum>
-  <w:abstractNum w:abstractNumId="26" w15:restartNumberingAfterBreak="0">
+  <w:abstractNum w:abstractNumId="27" w15:restartNumberingAfterBreak="0">
     <w:nsid w:val="496035D3"/>
     <w:multiLevelType w:val="hybridMultilevel"/>
     <w:tmpl w:val="3EDCF67E"/>
@@ -3259,7 +4532,7 @@
       </w:rPr>
     </w:lvl>
   </w:abstractNum>
-  <w:abstractNum w:abstractNumId="27" w15:restartNumberingAfterBreak="0">
+  <w:abstractNum w:abstractNumId="28" w15:restartNumberingAfterBreak="0">
     <w:nsid w:val="4C2F6DA7"/>
     <w:multiLevelType w:val="hybridMultilevel"/>
     <w:tmpl w:val="F62A5406"/>
@@ -3372,7 +4645,7 @@
       </w:rPr>
     </w:lvl>
   </w:abstractNum>
-  <w:abstractNum w:abstractNumId="28" w15:restartNumberingAfterBreak="0">
+  <w:abstractNum w:abstractNumId="29" w15:restartNumberingAfterBreak="0">
     <w:nsid w:val="4CB032A5"/>
     <w:multiLevelType w:val="hybridMultilevel"/>
     <w:tmpl w:val="279E51F6"/>
@@ -3485,7 +4758,7 @@
       </w:rPr>
     </w:lvl>
   </w:abstractNum>
-  <w:abstractNum w:abstractNumId="29" w15:restartNumberingAfterBreak="0">
+  <w:abstractNum w:abstractNumId="30" w15:restartNumberingAfterBreak="0">
     <w:nsid w:val="4CBB63D3"/>
     <w:multiLevelType w:val="hybridMultilevel"/>
     <w:tmpl w:val="A99075DA"/>
@@ -3598,7 +4871,7 @@
       </w:rPr>
     </w:lvl>
   </w:abstractNum>
-  <w:abstractNum w:abstractNumId="30" w15:restartNumberingAfterBreak="0">
+  <w:abstractNum w:abstractNumId="31" w15:restartNumberingAfterBreak="0">
     <w:nsid w:val="5389741B"/>
     <w:multiLevelType w:val="hybridMultilevel"/>
     <w:tmpl w:val="2398EF8A"/>
@@ -3711,7 +4984,7 @@
       </w:rPr>
     </w:lvl>
   </w:abstractNum>
-  <w:abstractNum w:abstractNumId="31" w15:restartNumberingAfterBreak="0">
+  <w:abstractNum w:abstractNumId="32" w15:restartNumberingAfterBreak="0">
     <w:nsid w:val="54D07D39"/>
     <w:multiLevelType w:val="hybridMultilevel"/>
     <w:tmpl w:val="7A684660"/>
@@ -3824,7 +5097,7 @@
       </w:rPr>
     </w:lvl>
   </w:abstractNum>
-  <w:abstractNum w:abstractNumId="32" w15:restartNumberingAfterBreak="0">
+  <w:abstractNum w:abstractNumId="33" w15:restartNumberingAfterBreak="0">
     <w:nsid w:val="598179EF"/>
     <w:multiLevelType w:val="hybridMultilevel"/>
     <w:tmpl w:val="1CD0B464"/>
@@ -3937,7 +5210,7 @@
       </w:rPr>
     </w:lvl>
   </w:abstractNum>
-  <w:abstractNum w:abstractNumId="33" w15:restartNumberingAfterBreak="0">
+  <w:abstractNum w:abstractNumId="34" w15:restartNumberingAfterBreak="0">
     <w:nsid w:val="5E396F82"/>
     <w:multiLevelType w:val="hybridMultilevel"/>
     <w:tmpl w:val="435697FA"/>
@@ -4050,7 +5323,7 @@
       </w:rPr>
     </w:lvl>
   </w:abstractNum>
-  <w:abstractNum w:abstractNumId="34" w15:restartNumberingAfterBreak="0">
+  <w:abstractNum w:abstractNumId="35" w15:restartNumberingAfterBreak="0">
     <w:nsid w:val="6239036A"/>
     <w:multiLevelType w:val="hybridMultilevel"/>
     <w:tmpl w:val="66982E4A"/>
@@ -4163,7 +5436,7 @@
       </w:rPr>
     </w:lvl>
   </w:abstractNum>
-  <w:abstractNum w:abstractNumId="35" w15:restartNumberingAfterBreak="0">
+  <w:abstractNum w:abstractNumId="36" w15:restartNumberingAfterBreak="0">
     <w:nsid w:val="63F919A8"/>
     <w:multiLevelType w:val="hybridMultilevel"/>
     <w:tmpl w:val="0F02FC80"/>
@@ -4276,7 +5549,7 @@
       </w:rPr>
     </w:lvl>
   </w:abstractNum>
-  <w:abstractNum w:abstractNumId="36" w15:restartNumberingAfterBreak="0">
+  <w:abstractNum w:abstractNumId="37" w15:restartNumberingAfterBreak="0">
     <w:nsid w:val="68845B47"/>
     <w:multiLevelType w:val="hybridMultilevel"/>
     <w:tmpl w:val="E1E4824E"/>
@@ -4389,7 +5662,7 @@
       </w:rPr>
     </w:lvl>
   </w:abstractNum>
-  <w:abstractNum w:abstractNumId="37" w15:restartNumberingAfterBreak="0">
+  <w:abstractNum w:abstractNumId="38" w15:restartNumberingAfterBreak="0">
     <w:nsid w:val="6BB01878"/>
     <w:multiLevelType w:val="hybridMultilevel"/>
     <w:tmpl w:val="EC10A826"/>
@@ -4502,7 +5775,7 @@
       </w:rPr>
     </w:lvl>
   </w:abstractNum>
-  <w:abstractNum w:abstractNumId="38" w15:restartNumberingAfterBreak="0">
+  <w:abstractNum w:abstractNumId="39" w15:restartNumberingAfterBreak="0">
     <w:nsid w:val="6BDF0F24"/>
     <w:multiLevelType w:val="hybridMultilevel"/>
     <w:tmpl w:val="51BAA8F8"/>
@@ -4615,7 +5888,7 @@
       </w:rPr>
     </w:lvl>
   </w:abstractNum>
-  <w:abstractNum w:abstractNumId="39" w15:restartNumberingAfterBreak="0">
+  <w:abstractNum w:abstractNumId="40" w15:restartNumberingAfterBreak="0">
     <w:nsid w:val="717858FF"/>
     <w:multiLevelType w:val="hybridMultilevel"/>
     <w:tmpl w:val="0592F3A8"/>
@@ -4728,7 +6001,7 @@
       </w:rPr>
     </w:lvl>
   </w:abstractNum>
-  <w:abstractNum w:abstractNumId="40" w15:restartNumberingAfterBreak="0">
+  <w:abstractNum w:abstractNumId="41" w15:restartNumberingAfterBreak="0">
     <w:nsid w:val="73CB0288"/>
     <w:multiLevelType w:val="hybridMultilevel"/>
     <w:tmpl w:val="7A3E3C38"/>
@@ -4841,7 +6114,7 @@
       </w:rPr>
     </w:lvl>
   </w:abstractNum>
-  <w:abstractNum w:abstractNumId="41" w15:restartNumberingAfterBreak="0">
+  <w:abstractNum w:abstractNumId="42" w15:restartNumberingAfterBreak="0">
     <w:nsid w:val="78081C54"/>
     <w:multiLevelType w:val="hybridMultilevel"/>
     <w:tmpl w:val="3262279C"/>
@@ -4954,7 +6227,7 @@
       </w:rPr>
     </w:lvl>
   </w:abstractNum>
-  <w:abstractNum w:abstractNumId="42" w15:restartNumberingAfterBreak="0">
+  <w:abstractNum w:abstractNumId="43" w15:restartNumberingAfterBreak="0">
     <w:nsid w:val="79994406"/>
     <w:multiLevelType w:val="hybridMultilevel"/>
     <w:tmpl w:val="940E4C18"/>
@@ -5067,7 +6340,7 @@
       </w:rPr>
     </w:lvl>
   </w:abstractNum>
-  <w:abstractNum w:abstractNumId="43" w15:restartNumberingAfterBreak="0">
+  <w:abstractNum w:abstractNumId="44" w15:restartNumberingAfterBreak="0">
     <w:nsid w:val="7DAC0DFE"/>
     <w:multiLevelType w:val="hybridMultilevel"/>
     <w:tmpl w:val="D8803642"/>
@@ -5180,7 +6453,7 @@
       </w:rPr>
     </w:lvl>
   </w:abstractNum>
-  <w:abstractNum w:abstractNumId="44" w15:restartNumberingAfterBreak="0">
+  <w:abstractNum w:abstractNumId="45" w15:restartNumberingAfterBreak="0">
     <w:nsid w:val="7E4A3643"/>
     <w:multiLevelType w:val="hybridMultilevel"/>
     <w:tmpl w:val="D57EF478"/>
@@ -5293,7 +6566,7 @@
       </w:rPr>
     </w:lvl>
   </w:abstractNum>
-  <w:abstractNum w:abstractNumId="45" w15:restartNumberingAfterBreak="0">
+  <w:abstractNum w:abstractNumId="46" w15:restartNumberingAfterBreak="0">
     <w:nsid w:val="7E4F7793"/>
     <w:multiLevelType w:val="hybridMultilevel"/>
     <w:tmpl w:val="4B568494"/>
@@ -5407,142 +6680,145 @@
     </w:lvl>
   </w:abstractNum>
   <w:num w:numId="1" w16cid:durableId="1601833221">
-    <w:abstractNumId w:val="14"/>
+    <w:abstractNumId w:val="15"/>
   </w:num>
   <w:num w:numId="2" w16cid:durableId="281960278">
-    <w:abstractNumId w:val="13"/>
+    <w:abstractNumId w:val="14"/>
   </w:num>
   <w:num w:numId="3" w16cid:durableId="315454248">
     <w:abstractNumId w:val="7"/>
   </w:num>
   <w:num w:numId="4" w16cid:durableId="600842130">
-    <w:abstractNumId w:val="35"/>
+    <w:abstractNumId w:val="36"/>
   </w:num>
   <w:num w:numId="5" w16cid:durableId="1605071051">
     <w:abstractNumId w:val="1"/>
   </w:num>
   <w:num w:numId="6" w16cid:durableId="1826311999">
-    <w:abstractNumId w:val="36"/>
+    <w:abstractNumId w:val="37"/>
   </w:num>
   <w:num w:numId="7" w16cid:durableId="1373729546">
-    <w:abstractNumId w:val="10"/>
+    <w:abstractNumId w:val="11"/>
   </w:num>
   <w:num w:numId="8" w16cid:durableId="1287390357">
-    <w:abstractNumId w:val="44"/>
+    <w:abstractNumId w:val="45"/>
   </w:num>
   <w:num w:numId="9" w16cid:durableId="450709626">
-    <w:abstractNumId w:val="22"/>
+    <w:abstractNumId w:val="23"/>
   </w:num>
   <w:num w:numId="10" w16cid:durableId="1184710380">
-    <w:abstractNumId w:val="15"/>
+    <w:abstractNumId w:val="16"/>
   </w:num>
   <w:num w:numId="11" w16cid:durableId="1634552753">
-    <w:abstractNumId w:val="41"/>
+    <w:abstractNumId w:val="42"/>
   </w:num>
   <w:num w:numId="12" w16cid:durableId="1970865623">
-    <w:abstractNumId w:val="38"/>
+    <w:abstractNumId w:val="39"/>
   </w:num>
   <w:num w:numId="13" w16cid:durableId="756483825">
-    <w:abstractNumId w:val="21"/>
+    <w:abstractNumId w:val="22"/>
   </w:num>
   <w:num w:numId="14" w16cid:durableId="1551723440">
     <w:abstractNumId w:val="3"/>
   </w:num>
   <w:num w:numId="15" w16cid:durableId="1229992990">
-    <w:abstractNumId w:val="17"/>
+    <w:abstractNumId w:val="18"/>
   </w:num>
   <w:num w:numId="16" w16cid:durableId="1816296308">
-    <w:abstractNumId w:val="31"/>
+    <w:abstractNumId w:val="32"/>
   </w:num>
   <w:num w:numId="17" w16cid:durableId="1691183922">
-    <w:abstractNumId w:val="12"/>
+    <w:abstractNumId w:val="13"/>
   </w:num>
   <w:num w:numId="18" w16cid:durableId="1327511726">
-    <w:abstractNumId w:val="9"/>
+    <w:abstractNumId w:val="10"/>
   </w:num>
   <w:num w:numId="19" w16cid:durableId="1008870864">
-    <w:abstractNumId w:val="24"/>
+    <w:abstractNumId w:val="25"/>
   </w:num>
   <w:num w:numId="20" w16cid:durableId="480148973">
-    <w:abstractNumId w:val="29"/>
+    <w:abstractNumId w:val="30"/>
   </w:num>
   <w:num w:numId="21" w16cid:durableId="184486501">
     <w:abstractNumId w:val="0"/>
   </w:num>
   <w:num w:numId="22" w16cid:durableId="1364479935">
-    <w:abstractNumId w:val="8"/>
+    <w:abstractNumId w:val="9"/>
   </w:num>
   <w:num w:numId="23" w16cid:durableId="822042029">
-    <w:abstractNumId w:val="39"/>
+    <w:abstractNumId w:val="40"/>
   </w:num>
   <w:num w:numId="24" w16cid:durableId="2093816488">
-    <w:abstractNumId w:val="25"/>
+    <w:abstractNumId w:val="26"/>
   </w:num>
   <w:num w:numId="25" w16cid:durableId="590965576">
-    <w:abstractNumId w:val="42"/>
+    <w:abstractNumId w:val="43"/>
   </w:num>
   <w:num w:numId="26" w16cid:durableId="2075808383">
     <w:abstractNumId w:val="4"/>
   </w:num>
   <w:num w:numId="27" w16cid:durableId="528106995">
-    <w:abstractNumId w:val="28"/>
+    <w:abstractNumId w:val="29"/>
   </w:num>
   <w:num w:numId="28" w16cid:durableId="686294482">
     <w:abstractNumId w:val="6"/>
   </w:num>
   <w:num w:numId="29" w16cid:durableId="1337608499">
+    <w:abstractNumId w:val="34"/>
+  </w:num>
+  <w:num w:numId="30" w16cid:durableId="2109160129">
+    <w:abstractNumId w:val="17"/>
+  </w:num>
+  <w:num w:numId="31" w16cid:durableId="1097866805">
+    <w:abstractNumId w:val="46"/>
+  </w:num>
+  <w:num w:numId="32" w16cid:durableId="1517698240">
     <w:abstractNumId w:val="33"/>
   </w:num>
-  <w:num w:numId="30" w16cid:durableId="2109160129">
-    <w:abstractNumId w:val="16"/>
-  </w:num>
-  <w:num w:numId="31" w16cid:durableId="1097866805">
-    <w:abstractNumId w:val="45"/>
-  </w:num>
-  <w:num w:numId="32" w16cid:durableId="1517698240">
-    <w:abstractNumId w:val="32"/>
-  </w:num>
   <w:num w:numId="33" w16cid:durableId="2083601803">
-    <w:abstractNumId w:val="23"/>
+    <w:abstractNumId w:val="24"/>
   </w:num>
   <w:num w:numId="34" w16cid:durableId="1200241717">
-    <w:abstractNumId w:val="43"/>
+    <w:abstractNumId w:val="44"/>
   </w:num>
   <w:num w:numId="35" w16cid:durableId="909458858">
-    <w:abstractNumId w:val="30"/>
+    <w:abstractNumId w:val="31"/>
   </w:num>
   <w:num w:numId="36" w16cid:durableId="514079492">
-    <w:abstractNumId w:val="20"/>
+    <w:abstractNumId w:val="21"/>
   </w:num>
   <w:num w:numId="37" w16cid:durableId="2014989615">
-    <w:abstractNumId w:val="26"/>
+    <w:abstractNumId w:val="27"/>
   </w:num>
   <w:num w:numId="38" w16cid:durableId="594900479">
     <w:abstractNumId w:val="2"/>
   </w:num>
   <w:num w:numId="39" w16cid:durableId="1960793952">
-    <w:abstractNumId w:val="18"/>
+    <w:abstractNumId w:val="19"/>
   </w:num>
   <w:num w:numId="40" w16cid:durableId="2105999932">
-    <w:abstractNumId w:val="34"/>
+    <w:abstractNumId w:val="35"/>
   </w:num>
   <w:num w:numId="41" w16cid:durableId="1521969102">
-    <w:abstractNumId w:val="11"/>
+    <w:abstractNumId w:val="12"/>
   </w:num>
   <w:num w:numId="42" w16cid:durableId="1338775668">
-    <w:abstractNumId w:val="27"/>
+    <w:abstractNumId w:val="28"/>
   </w:num>
   <w:num w:numId="43" w16cid:durableId="601379300">
-    <w:abstractNumId w:val="37"/>
+    <w:abstractNumId w:val="38"/>
   </w:num>
   <w:num w:numId="44" w16cid:durableId="1489207221">
     <w:abstractNumId w:val="5"/>
   </w:num>
   <w:num w:numId="45" w16cid:durableId="379323186">
-    <w:abstractNumId w:val="19"/>
+    <w:abstractNumId w:val="20"/>
   </w:num>
   <w:num w:numId="46" w16cid:durableId="115374010">
-    <w:abstractNumId w:val="40"/>
+    <w:abstractNumId w:val="41"/>
+  </w:num>
+  <w:num w:numId="47" w16cid:durableId="1554005115">
+    <w:abstractNumId w:val="8"/>
   </w:num>
   <w:numIdMacAtCleanup w:val="46"/>
 </w:numbering>
@@ -6273,6 +7549,21 @@
 </file>
 
 <file path=customXml/item1.xml><?xml version="1.0" encoding="utf-8"?>
+<?mso-contentType ?>
+<FormTemplates xmlns="http://schemas.microsoft.com/sharepoint/v3/contenttype/forms">
+  <Display>DocumentLibraryForm</Display>
+  <Edit>DocumentLibraryForm</Edit>
+  <New>DocumentLibraryForm</New>
+</FormTemplates>
+</file>
+
+<file path=customXml/item2.xml><?xml version="1.0" encoding="utf-8"?>
+<p:properties xmlns:p="http://schemas.microsoft.com/office/2006/metadata/properties" xmlns:xsi="http://www.w3.org/2001/XMLSchema-instance" xmlns:pc="http://schemas.microsoft.com/office/infopath/2007/PartnerControls">
+  <documentManagement/>
+</p:properties>
+</file>
+
+<file path=customXml/item3.xml><?xml version="1.0" encoding="utf-8"?>
 <ct:contentTypeSchema xmlns:ct="http://schemas.microsoft.com/office/2006/metadata/contentType" xmlns:ma="http://schemas.microsoft.com/office/2006/metadata/properties/metaAttributes" ct:_="" ma:_="" ma:contentTypeName="Document" ma:contentTypeID="0x010100A62227CFBE858A4BB04F98B13EC0A294" ma:contentTypeVersion="2" ma:contentTypeDescription="Create a new document." ma:contentTypeScope="" ma:versionID="35adb633fb5820921c77323abd2722e6">
   <xsd:schema xmlns:xsd="http://www.w3.org/2001/XMLSchema" xmlns:xs="http://www.w3.org/2001/XMLSchema" xmlns:p="http://schemas.microsoft.com/office/2006/metadata/properties" xmlns:ns2="2c4a9f2c-bdb3-4ca1-8b9e-dd89a1d6d1e2" targetNamespace="http://schemas.microsoft.com/office/2006/metadata/properties" ma:root="true" ma:fieldsID="d320925c81e80b5b4b6d795c0972ed5f" ns2:_="">
     <xsd:import namespace="2c4a9f2c-bdb3-4ca1-8b9e-dd89a1d6d1e2"/>
@@ -6404,22 +7695,24 @@
 </ct:contentTypeSchema>
 </file>
 
-<file path=customXml/item2.xml><?xml version="1.0" encoding="utf-8"?>
-<p:properties xmlns:p="http://schemas.microsoft.com/office/2006/metadata/properties" xmlns:xsi="http://www.w3.org/2001/XMLSchema-instance" xmlns:pc="http://schemas.microsoft.com/office/infopath/2007/PartnerControls">
-  <documentManagement/>
-</p:properties>
+<file path=customXml/itemProps1.xml><?xml version="1.0" encoding="utf-8"?>
+<ds:datastoreItem xmlns:ds="http://schemas.openxmlformats.org/officeDocument/2006/customXml" ds:itemID="{5498BD4F-A39D-479D-A4A9-0BE32522BC9C}">
+  <ds:schemaRefs>
+    <ds:schemaRef ds:uri="http://schemas.microsoft.com/sharepoint/v3/contenttype/forms"/>
+  </ds:schemaRefs>
+</ds:datastoreItem>
 </file>
 
-<file path=customXml/item3.xml><?xml version="1.0" encoding="utf-8"?>
-<?mso-contentType ?>
-<FormTemplates xmlns="http://schemas.microsoft.com/sharepoint/v3/contenttype/forms">
-  <Display>DocumentLibraryForm</Display>
-  <Edit>DocumentLibraryForm</Edit>
-  <New>DocumentLibraryForm</New>
-</FormTemplates>
+<file path=customXml/itemProps2.xml><?xml version="1.0" encoding="utf-8"?>
+<ds:datastoreItem xmlns:ds="http://schemas.openxmlformats.org/officeDocument/2006/customXml" ds:itemID="{181BFCB9-B80C-422B-9319-0EB928D4E280}">
+  <ds:schemaRefs>
+    <ds:schemaRef ds:uri="http://schemas.microsoft.com/office/2006/metadata/properties"/>
+    <ds:schemaRef ds:uri="http://schemas.microsoft.com/office/infopath/2007/PartnerControls"/>
+  </ds:schemaRefs>
+</ds:datastoreItem>
 </file>
 
-<file path=customXml/itemProps1.xml><?xml version="1.0" encoding="utf-8"?>
+<file path=customXml/itemProps3.xml><?xml version="1.0" encoding="utf-8"?>
 <ds:datastoreItem xmlns:ds="http://schemas.openxmlformats.org/officeDocument/2006/customXml" ds:itemID="{066D5327-75B7-4FDB-A7FE-C417EEF022A0}">
   <ds:schemaRefs>
     <ds:schemaRef ds:uri="http://schemas.microsoft.com/office/2006/metadata/contentType"/>
@@ -6435,21 +7728,4 @@
     <ds:schemaRef ds:uri="http://schemas.microsoft.com/internal/obd"/>
   </ds:schemaRefs>
 </ds:datastoreItem>
-</file>
-
-<file path=customXml/itemProps2.xml><?xml version="1.0" encoding="utf-8"?>
-<ds:datastoreItem xmlns:ds="http://schemas.openxmlformats.org/officeDocument/2006/customXml" ds:itemID="{181BFCB9-B80C-422B-9319-0EB928D4E280}">
-  <ds:schemaRefs>
-    <ds:schemaRef ds:uri="http://schemas.microsoft.com/office/2006/metadata/properties"/>
-    <ds:schemaRef ds:uri="http://schemas.microsoft.com/office/infopath/2007/PartnerControls"/>
-  </ds:schemaRefs>
-</ds:datastoreItem>
-</file>
-
-<file path=customXml/itemProps3.xml><?xml version="1.0" encoding="utf-8"?>
-<ds:datastoreItem xmlns:ds="http://schemas.openxmlformats.org/officeDocument/2006/customXml" ds:itemID="{5498BD4F-A39D-479D-A4A9-0BE32522BC9C}">
-  <ds:schemaRefs>
-    <ds:schemaRef ds:uri="http://schemas.microsoft.com/sharepoint/v3/contenttype/forms"/>
-  </ds:schemaRefs>
-</ds:datastoreItem>
 </file>
</xml_diff>

<commit_message>
-Add user authentication decorators to protected fo and tc pages -Add flight operator authentication to to fo.views.foSim() -Add account does not exist handling to home.views.userLogin()
</commit_message>
<xml_diff>
--- a/Engineering_Notebooks/GarberEngNotebook_Inc2.docx
+++ b/Engineering_Notebooks/GarberEngNotebook_Inc2.docx
@@ -1812,27 +1812,7 @@
           <w:sz w:val="24"/>
           <w:szCs w:val="24"/>
         </w:rPr>
-        <w:t>2/</w:t>
-      </w:r>
-      <w:r>
-        <w:rPr>
-          <w:rFonts w:ascii="Times New Roman" w:eastAsia="Times New Roman" w:hAnsi="Times New Roman" w:cs="Times New Roman"/>
-          <w:b/>
-          <w:bCs/>
-          <w:sz w:val="24"/>
-          <w:szCs w:val="24"/>
-        </w:rPr>
-        <w:t>7</w:t>
-      </w:r>
-      <w:r>
-        <w:rPr>
-          <w:rFonts w:ascii="Times New Roman" w:eastAsia="Times New Roman" w:hAnsi="Times New Roman" w:cs="Times New Roman"/>
-          <w:b/>
-          <w:bCs/>
-          <w:sz w:val="24"/>
-          <w:szCs w:val="24"/>
-        </w:rPr>
-        <w:t>:</w:t>
+        <w:t>2/7:</w:t>
       </w:r>
     </w:p>
     <w:p>
@@ -1909,27 +1889,7 @@
           <w:szCs w:val="24"/>
         </w:rPr>
         <w:lastRenderedPageBreak/>
-        <w:t>2/</w:t>
-      </w:r>
-      <w:r>
-        <w:rPr>
-          <w:rFonts w:ascii="Times New Roman" w:eastAsia="Times New Roman" w:hAnsi="Times New Roman" w:cs="Times New Roman"/>
-          <w:b/>
-          <w:bCs/>
-          <w:sz w:val="24"/>
-          <w:szCs w:val="24"/>
-        </w:rPr>
-        <w:t>8</w:t>
-      </w:r>
-      <w:r>
-        <w:rPr>
-          <w:rFonts w:ascii="Times New Roman" w:eastAsia="Times New Roman" w:hAnsi="Times New Roman" w:cs="Times New Roman"/>
-          <w:b/>
-          <w:bCs/>
-          <w:sz w:val="24"/>
-          <w:szCs w:val="24"/>
-        </w:rPr>
-        <w:t>:</w:t>
+        <w:t>2/8:</w:t>
       </w:r>
     </w:p>
     <w:p>
@@ -1972,27 +1932,7 @@
           <w:sz w:val="24"/>
           <w:szCs w:val="24"/>
         </w:rPr>
-        <w:t>2/</w:t>
-      </w:r>
-      <w:r>
-        <w:rPr>
-          <w:rFonts w:ascii="Times New Roman" w:eastAsia="Times New Roman" w:hAnsi="Times New Roman" w:cs="Times New Roman"/>
-          <w:b/>
-          <w:bCs/>
-          <w:sz w:val="24"/>
-          <w:szCs w:val="24"/>
-        </w:rPr>
-        <w:t>9</w:t>
-      </w:r>
-      <w:r>
-        <w:rPr>
-          <w:rFonts w:ascii="Times New Roman" w:eastAsia="Times New Roman" w:hAnsi="Times New Roman" w:cs="Times New Roman"/>
-          <w:b/>
-          <w:bCs/>
-          <w:sz w:val="24"/>
-          <w:szCs w:val="24"/>
-        </w:rPr>
-        <w:t>:</w:t>
+        <w:t>2/9:</w:t>
       </w:r>
     </w:p>
     <w:p>
@@ -2083,27 +2023,7 @@
           <w:sz w:val="24"/>
           <w:szCs w:val="24"/>
         </w:rPr>
-        <w:t>2/</w:t>
-      </w:r>
-      <w:r>
-        <w:rPr>
-          <w:rFonts w:ascii="Times New Roman" w:eastAsia="Times New Roman" w:hAnsi="Times New Roman" w:cs="Times New Roman"/>
-          <w:b/>
-          <w:bCs/>
-          <w:sz w:val="24"/>
-          <w:szCs w:val="24"/>
-        </w:rPr>
-        <w:t>10</w:t>
-      </w:r>
-      <w:r>
-        <w:rPr>
-          <w:rFonts w:ascii="Times New Roman" w:eastAsia="Times New Roman" w:hAnsi="Times New Roman" w:cs="Times New Roman"/>
-          <w:b/>
-          <w:bCs/>
-          <w:sz w:val="24"/>
-          <w:szCs w:val="24"/>
-        </w:rPr>
-        <w:t>:</w:t>
+        <w:t>2/10:</w:t>
       </w:r>
     </w:p>
     <w:p>
@@ -2183,27 +2103,7 @@
           <w:sz w:val="24"/>
           <w:szCs w:val="24"/>
         </w:rPr>
-        <w:t>2/</w:t>
-      </w:r>
-      <w:r>
-        <w:rPr>
-          <w:rFonts w:ascii="Times New Roman" w:eastAsia="Times New Roman" w:hAnsi="Times New Roman" w:cs="Times New Roman"/>
-          <w:b/>
-          <w:bCs/>
-          <w:sz w:val="24"/>
-          <w:szCs w:val="24"/>
-        </w:rPr>
-        <w:t>11</w:t>
-      </w:r>
-      <w:r>
-        <w:rPr>
-          <w:rFonts w:ascii="Times New Roman" w:eastAsia="Times New Roman" w:hAnsi="Times New Roman" w:cs="Times New Roman"/>
-          <w:b/>
-          <w:bCs/>
-          <w:sz w:val="24"/>
-          <w:szCs w:val="24"/>
-        </w:rPr>
-        <w:t>:</w:t>
+        <w:t>2/11:</w:t>
       </w:r>
     </w:p>
     <w:p>
@@ -2311,27 +2211,7 @@
           <w:sz w:val="24"/>
           <w:szCs w:val="24"/>
         </w:rPr>
-        <w:t>2/</w:t>
-      </w:r>
-      <w:r>
-        <w:rPr>
-          <w:rFonts w:ascii="Times New Roman" w:eastAsia="Times New Roman" w:hAnsi="Times New Roman" w:cs="Times New Roman"/>
-          <w:b/>
-          <w:bCs/>
-          <w:sz w:val="24"/>
-          <w:szCs w:val="24"/>
-        </w:rPr>
-        <w:t>12</w:t>
-      </w:r>
-      <w:r>
-        <w:rPr>
-          <w:rFonts w:ascii="Times New Roman" w:eastAsia="Times New Roman" w:hAnsi="Times New Roman" w:cs="Times New Roman"/>
-          <w:b/>
-          <w:bCs/>
-          <w:sz w:val="24"/>
-          <w:szCs w:val="24"/>
-        </w:rPr>
-        <w:t>:</w:t>
+        <w:t>2/12:</w:t>
       </w:r>
     </w:p>
     <w:p>
@@ -2429,27 +2309,7 @@
           <w:sz w:val="24"/>
           <w:szCs w:val="24"/>
         </w:rPr>
-        <w:t>2/</w:t>
-      </w:r>
-      <w:r>
-        <w:rPr>
-          <w:rFonts w:ascii="Times New Roman" w:eastAsia="Times New Roman" w:hAnsi="Times New Roman" w:cs="Times New Roman"/>
-          <w:b/>
-          <w:bCs/>
-          <w:sz w:val="24"/>
-          <w:szCs w:val="24"/>
-        </w:rPr>
-        <w:t>13</w:t>
-      </w:r>
-      <w:r>
-        <w:rPr>
-          <w:rFonts w:ascii="Times New Roman" w:eastAsia="Times New Roman" w:hAnsi="Times New Roman" w:cs="Times New Roman"/>
-          <w:b/>
-          <w:bCs/>
-          <w:sz w:val="24"/>
-          <w:szCs w:val="24"/>
-        </w:rPr>
-        <w:t>:</w:t>
+        <w:t>2/13:</w:t>
       </w:r>
     </w:p>
     <w:p>
@@ -2525,27 +2385,7 @@
           <w:sz w:val="24"/>
           <w:szCs w:val="24"/>
         </w:rPr>
-        <w:t>2/</w:t>
-      </w:r>
-      <w:r>
-        <w:rPr>
-          <w:rFonts w:ascii="Times New Roman" w:eastAsia="Times New Roman" w:hAnsi="Times New Roman" w:cs="Times New Roman"/>
-          <w:b/>
-          <w:bCs/>
-          <w:sz w:val="24"/>
-          <w:szCs w:val="24"/>
-        </w:rPr>
-        <w:t>14</w:t>
-      </w:r>
-      <w:r>
-        <w:rPr>
-          <w:rFonts w:ascii="Times New Roman" w:eastAsia="Times New Roman" w:hAnsi="Times New Roman" w:cs="Times New Roman"/>
-          <w:b/>
-          <w:bCs/>
-          <w:sz w:val="24"/>
-          <w:szCs w:val="24"/>
-        </w:rPr>
-        <w:t>:</w:t>
+        <w:t>2/14:</w:t>
       </w:r>
     </w:p>
     <w:p>
@@ -2816,27 +2656,7 @@
           <w:sz w:val="24"/>
           <w:szCs w:val="24"/>
         </w:rPr>
-        <w:t>2/</w:t>
-      </w:r>
-      <w:r>
-        <w:rPr>
-          <w:rFonts w:ascii="Times New Roman" w:eastAsia="Times New Roman" w:hAnsi="Times New Roman" w:cs="Times New Roman"/>
-          <w:b/>
-          <w:bCs/>
-          <w:sz w:val="24"/>
-          <w:szCs w:val="24"/>
-        </w:rPr>
-        <w:t>15</w:t>
-      </w:r>
-      <w:r>
-        <w:rPr>
-          <w:rFonts w:ascii="Times New Roman" w:eastAsia="Times New Roman" w:hAnsi="Times New Roman" w:cs="Times New Roman"/>
-          <w:b/>
-          <w:bCs/>
-          <w:sz w:val="24"/>
-          <w:szCs w:val="24"/>
-        </w:rPr>
-        <w:t>:</w:t>
+        <w:t>2/15:</w:t>
       </w:r>
     </w:p>
     <w:p>
@@ -2912,27 +2732,7 @@
           <w:sz w:val="24"/>
           <w:szCs w:val="24"/>
         </w:rPr>
-        <w:t>2/</w:t>
-      </w:r>
-      <w:r>
-        <w:rPr>
-          <w:rFonts w:ascii="Times New Roman" w:eastAsia="Times New Roman" w:hAnsi="Times New Roman" w:cs="Times New Roman"/>
-          <w:b/>
-          <w:bCs/>
-          <w:sz w:val="24"/>
-          <w:szCs w:val="24"/>
-        </w:rPr>
-        <w:t>16</w:t>
-      </w:r>
-      <w:r>
-        <w:rPr>
-          <w:rFonts w:ascii="Times New Roman" w:eastAsia="Times New Roman" w:hAnsi="Times New Roman" w:cs="Times New Roman"/>
-          <w:b/>
-          <w:bCs/>
-          <w:sz w:val="24"/>
-          <w:szCs w:val="24"/>
-        </w:rPr>
-        <w:t>:</w:t>
+        <w:t>2/16:</w:t>
       </w:r>
     </w:p>
     <w:p>
@@ -3173,6 +2973,398 @@
           <w:szCs w:val="24"/>
         </w:rPr>
         <w:t>Renamed SWA/Simulation to SWA/simulation to follow naming conventions</w:t>
+      </w:r>
+    </w:p>
+    <w:p>
+      <w:pPr>
+        <w:spacing w:after="0" w:line="480" w:lineRule="auto"/>
+        <w:rPr>
+          <w:rFonts w:ascii="Times New Roman" w:eastAsia="Times New Roman" w:hAnsi="Times New Roman" w:cs="Times New Roman"/>
+          <w:b/>
+          <w:bCs/>
+          <w:sz w:val="24"/>
+          <w:szCs w:val="24"/>
+        </w:rPr>
+      </w:pPr>
+      <w:r>
+        <w:rPr>
+          <w:rFonts w:ascii="Times New Roman" w:eastAsia="Times New Roman" w:hAnsi="Times New Roman" w:cs="Times New Roman"/>
+          <w:b/>
+          <w:bCs/>
+          <w:sz w:val="24"/>
+          <w:szCs w:val="24"/>
+        </w:rPr>
+        <w:t>2/</w:t>
+      </w:r>
+      <w:r>
+        <w:rPr>
+          <w:rFonts w:ascii="Times New Roman" w:eastAsia="Times New Roman" w:hAnsi="Times New Roman" w:cs="Times New Roman"/>
+          <w:b/>
+          <w:bCs/>
+          <w:sz w:val="24"/>
+          <w:szCs w:val="24"/>
+        </w:rPr>
+        <w:t>21</w:t>
+      </w:r>
+      <w:r>
+        <w:rPr>
+          <w:rFonts w:ascii="Times New Roman" w:eastAsia="Times New Roman" w:hAnsi="Times New Roman" w:cs="Times New Roman"/>
+          <w:b/>
+          <w:bCs/>
+          <w:sz w:val="24"/>
+          <w:szCs w:val="24"/>
+        </w:rPr>
+        <w:t>:</w:t>
+      </w:r>
+    </w:p>
+    <w:p>
+      <w:pPr>
+        <w:pStyle w:val="ListParagraph"/>
+        <w:numPr>
+          <w:ilvl w:val="0"/>
+          <w:numId w:val="48"/>
+        </w:numPr>
+        <w:spacing w:after="0" w:line="480" w:lineRule="auto"/>
+        <w:rPr>
+          <w:rFonts w:ascii="Times New Roman" w:eastAsia="Times New Roman" w:hAnsi="Times New Roman" w:cs="Times New Roman"/>
+          <w:b/>
+          <w:bCs/>
+          <w:sz w:val="24"/>
+          <w:szCs w:val="24"/>
+        </w:rPr>
+      </w:pPr>
+      <w:r>
+        <w:rPr>
+          <w:rFonts w:ascii="Times New Roman" w:eastAsia="Times New Roman" w:hAnsi="Times New Roman" w:cs="Times New Roman"/>
+          <w:sz w:val="24"/>
+          <w:szCs w:val="24"/>
+        </w:rPr>
+        <w:t>Team Meeting:</w:t>
+      </w:r>
+    </w:p>
+    <w:p>
+      <w:pPr>
+        <w:pStyle w:val="ListParagraph"/>
+        <w:numPr>
+          <w:ilvl w:val="1"/>
+          <w:numId w:val="48"/>
+        </w:numPr>
+        <w:spacing w:after="0" w:line="480" w:lineRule="auto"/>
+        <w:rPr>
+          <w:rFonts w:ascii="Times New Roman" w:eastAsia="Times New Roman" w:hAnsi="Times New Roman" w:cs="Times New Roman"/>
+          <w:b/>
+          <w:bCs/>
+          <w:sz w:val="24"/>
+          <w:szCs w:val="24"/>
+        </w:rPr>
+      </w:pPr>
+      <w:r>
+        <w:rPr>
+          <w:rFonts w:ascii="Times New Roman" w:eastAsia="Times New Roman" w:hAnsi="Times New Roman" w:cs="Times New Roman"/>
+          <w:sz w:val="24"/>
+          <w:szCs w:val="24"/>
+        </w:rPr>
+        <w:t>Discussed Test Conductor UI design</w:t>
+      </w:r>
+    </w:p>
+    <w:p>
+      <w:pPr>
+        <w:pStyle w:val="ListParagraph"/>
+        <w:numPr>
+          <w:ilvl w:val="1"/>
+          <w:numId w:val="48"/>
+        </w:numPr>
+        <w:spacing w:after="0" w:line="480" w:lineRule="auto"/>
+        <w:rPr>
+          <w:rFonts w:ascii="Times New Roman" w:eastAsia="Times New Roman" w:hAnsi="Times New Roman" w:cs="Times New Roman"/>
+          <w:b/>
+          <w:bCs/>
+          <w:sz w:val="24"/>
+          <w:szCs w:val="24"/>
+        </w:rPr>
+      </w:pPr>
+      <w:r>
+        <w:rPr>
+          <w:rFonts w:ascii="Times New Roman" w:eastAsia="Times New Roman" w:hAnsi="Times New Roman" w:cs="Times New Roman"/>
+          <w:sz w:val="24"/>
+          <w:szCs w:val="24"/>
+        </w:rPr>
+        <w:t xml:space="preserve">Discussed </w:t>
+      </w:r>
+      <w:r>
+        <w:rPr>
+          <w:rFonts w:ascii="Times New Roman" w:eastAsia="Times New Roman" w:hAnsi="Times New Roman" w:cs="Times New Roman"/>
+          <w:sz w:val="24"/>
+          <w:szCs w:val="24"/>
+        </w:rPr>
+        <w:t>database layout for missions in relation to sims and classes</w:t>
+      </w:r>
+    </w:p>
+    <w:p>
+      <w:pPr>
+        <w:pStyle w:val="ListParagraph"/>
+        <w:numPr>
+          <w:ilvl w:val="1"/>
+          <w:numId w:val="48"/>
+        </w:numPr>
+        <w:spacing w:after="0" w:line="480" w:lineRule="auto"/>
+        <w:rPr>
+          <w:rFonts w:ascii="Times New Roman" w:eastAsia="Times New Roman" w:hAnsi="Times New Roman" w:cs="Times New Roman"/>
+          <w:b/>
+          <w:bCs/>
+          <w:sz w:val="24"/>
+          <w:szCs w:val="24"/>
+        </w:rPr>
+      </w:pPr>
+      <w:r>
+        <w:rPr>
+          <w:rFonts w:ascii="Times New Roman" w:eastAsia="Times New Roman" w:hAnsi="Times New Roman" w:cs="Times New Roman"/>
+          <w:sz w:val="24"/>
+          <w:szCs w:val="24"/>
+        </w:rPr>
+        <w:t>Discussed vari</w:t>
+      </w:r>
+      <w:r>
+        <w:rPr>
+          <w:rFonts w:ascii="Times New Roman" w:eastAsia="Times New Roman" w:hAnsi="Times New Roman" w:cs="Times New Roman"/>
+          <w:sz w:val="24"/>
+          <w:szCs w:val="24"/>
+        </w:rPr>
+        <w:t>ous</w:t>
+      </w:r>
+      <w:r>
+        <w:rPr>
+          <w:rFonts w:ascii="Times New Roman" w:eastAsia="Times New Roman" w:hAnsi="Times New Roman" w:cs="Times New Roman"/>
+          <w:sz w:val="24"/>
+          <w:szCs w:val="24"/>
+        </w:rPr>
+        <w:t xml:space="preserve"> input types</w:t>
+      </w:r>
+    </w:p>
+    <w:p>
+      <w:pPr>
+        <w:pStyle w:val="ListParagraph"/>
+        <w:numPr>
+          <w:ilvl w:val="1"/>
+          <w:numId w:val="48"/>
+        </w:numPr>
+        <w:spacing w:after="0" w:line="480" w:lineRule="auto"/>
+        <w:rPr>
+          <w:rFonts w:ascii="Times New Roman" w:eastAsia="Times New Roman" w:hAnsi="Times New Roman" w:cs="Times New Roman"/>
+          <w:b/>
+          <w:bCs/>
+          <w:sz w:val="24"/>
+          <w:szCs w:val="24"/>
+        </w:rPr>
+      </w:pPr>
+      <w:r>
+        <w:rPr>
+          <w:rFonts w:ascii="Times New Roman" w:eastAsia="Times New Roman" w:hAnsi="Times New Roman" w:cs="Times New Roman"/>
+          <w:sz w:val="24"/>
+          <w:szCs w:val="24"/>
+        </w:rPr>
+        <w:t xml:space="preserve">Discussed </w:t>
+      </w:r>
+      <w:r>
+        <w:rPr>
+          <w:rFonts w:ascii="Times New Roman" w:eastAsia="Times New Roman" w:hAnsi="Times New Roman" w:cs="Times New Roman"/>
+          <w:sz w:val="24"/>
+          <w:szCs w:val="24"/>
+        </w:rPr>
+        <w:t>standardized fo console layout</w:t>
+      </w:r>
+    </w:p>
+    <w:p>
+      <w:pPr>
+        <w:pStyle w:val="ListParagraph"/>
+        <w:numPr>
+          <w:ilvl w:val="1"/>
+          <w:numId w:val="48"/>
+        </w:numPr>
+        <w:spacing w:after="0" w:line="480" w:lineRule="auto"/>
+        <w:rPr>
+          <w:rFonts w:ascii="Times New Roman" w:eastAsia="Times New Roman" w:hAnsi="Times New Roman" w:cs="Times New Roman"/>
+          <w:b/>
+          <w:bCs/>
+          <w:sz w:val="24"/>
+          <w:szCs w:val="24"/>
+        </w:rPr>
+      </w:pPr>
+      <w:r>
+        <w:rPr>
+          <w:rFonts w:ascii="Times New Roman" w:eastAsia="Times New Roman" w:hAnsi="Times New Roman" w:cs="Times New Roman"/>
+          <w:sz w:val="24"/>
+          <w:szCs w:val="24"/>
+        </w:rPr>
+        <w:t>Discussed sim operators assignment</w:t>
+      </w:r>
+    </w:p>
+    <w:p>
+      <w:pPr>
+        <w:spacing w:after="0" w:line="480" w:lineRule="auto"/>
+        <w:rPr>
+          <w:rFonts w:ascii="Times New Roman" w:eastAsia="Times New Roman" w:hAnsi="Times New Roman" w:cs="Times New Roman"/>
+          <w:b/>
+          <w:bCs/>
+          <w:sz w:val="24"/>
+          <w:szCs w:val="24"/>
+        </w:rPr>
+      </w:pPr>
+      <w:r>
+        <w:rPr>
+          <w:rFonts w:ascii="Times New Roman" w:eastAsia="Times New Roman" w:hAnsi="Times New Roman" w:cs="Times New Roman"/>
+          <w:b/>
+          <w:bCs/>
+          <w:sz w:val="24"/>
+          <w:szCs w:val="24"/>
+        </w:rPr>
+        <w:t>2/</w:t>
+      </w:r>
+      <w:r>
+        <w:rPr>
+          <w:rFonts w:ascii="Times New Roman" w:eastAsia="Times New Roman" w:hAnsi="Times New Roman" w:cs="Times New Roman"/>
+          <w:b/>
+          <w:bCs/>
+          <w:sz w:val="24"/>
+          <w:szCs w:val="24"/>
+        </w:rPr>
+        <w:t>2</w:t>
+      </w:r>
+      <w:r>
+        <w:rPr>
+          <w:rFonts w:ascii="Times New Roman" w:eastAsia="Times New Roman" w:hAnsi="Times New Roman" w:cs="Times New Roman"/>
+          <w:b/>
+          <w:bCs/>
+          <w:sz w:val="24"/>
+          <w:szCs w:val="24"/>
+        </w:rPr>
+        <w:t>4</w:t>
+      </w:r>
+      <w:r>
+        <w:rPr>
+          <w:rFonts w:ascii="Times New Roman" w:eastAsia="Times New Roman" w:hAnsi="Times New Roman" w:cs="Times New Roman"/>
+          <w:b/>
+          <w:bCs/>
+          <w:sz w:val="24"/>
+          <w:szCs w:val="24"/>
+        </w:rPr>
+        <w:t>:</w:t>
+      </w:r>
+    </w:p>
+    <w:p>
+      <w:pPr>
+        <w:pStyle w:val="ListParagraph"/>
+        <w:numPr>
+          <w:ilvl w:val="0"/>
+          <w:numId w:val="48"/>
+        </w:numPr>
+        <w:spacing w:after="0" w:line="480" w:lineRule="auto"/>
+        <w:rPr>
+          <w:rFonts w:ascii="Times New Roman" w:eastAsia="Times New Roman" w:hAnsi="Times New Roman" w:cs="Times New Roman"/>
+          <w:b/>
+          <w:bCs/>
+          <w:sz w:val="24"/>
+          <w:szCs w:val="24"/>
+        </w:rPr>
+      </w:pPr>
+      <w:r>
+        <w:rPr>
+          <w:rFonts w:ascii="Times New Roman" w:eastAsia="Times New Roman" w:hAnsi="Times New Roman" w:cs="Times New Roman"/>
+          <w:sz w:val="24"/>
+          <w:szCs w:val="24"/>
+        </w:rPr>
+        <w:t>Team Meeting:</w:t>
+      </w:r>
+    </w:p>
+    <w:p>
+      <w:pPr>
+        <w:pStyle w:val="ListParagraph"/>
+        <w:numPr>
+          <w:ilvl w:val="1"/>
+          <w:numId w:val="48"/>
+        </w:numPr>
+        <w:spacing w:after="0" w:line="480" w:lineRule="auto"/>
+        <w:rPr>
+          <w:rFonts w:ascii="Times New Roman" w:eastAsia="Times New Roman" w:hAnsi="Times New Roman" w:cs="Times New Roman"/>
+          <w:b/>
+          <w:bCs/>
+          <w:sz w:val="24"/>
+          <w:szCs w:val="24"/>
+        </w:rPr>
+      </w:pPr>
+      <w:r>
+        <w:rPr>
+          <w:rFonts w:ascii="Times New Roman" w:eastAsia="Times New Roman" w:hAnsi="Times New Roman" w:cs="Times New Roman"/>
+          <w:sz w:val="24"/>
+          <w:szCs w:val="24"/>
+        </w:rPr>
+        <w:t xml:space="preserve">Discussed </w:t>
+      </w:r>
+      <w:r>
+        <w:rPr>
+          <w:rFonts w:ascii="Times New Roman" w:eastAsia="Times New Roman" w:hAnsi="Times New Roman" w:cs="Times New Roman"/>
+          <w:sz w:val="24"/>
+          <w:szCs w:val="24"/>
+        </w:rPr>
+        <w:t>sim and mission creation UI</w:t>
+      </w:r>
+    </w:p>
+    <w:p>
+      <w:pPr>
+        <w:pStyle w:val="ListParagraph"/>
+        <w:numPr>
+          <w:ilvl w:val="1"/>
+          <w:numId w:val="48"/>
+        </w:numPr>
+        <w:spacing w:after="0" w:line="480" w:lineRule="auto"/>
+        <w:rPr>
+          <w:rFonts w:ascii="Times New Roman" w:eastAsia="Times New Roman" w:hAnsi="Times New Roman" w:cs="Times New Roman"/>
+          <w:b/>
+          <w:bCs/>
+          <w:sz w:val="24"/>
+          <w:szCs w:val="24"/>
+        </w:rPr>
+      </w:pPr>
+      <w:r>
+        <w:rPr>
+          <w:rFonts w:ascii="Times New Roman" w:eastAsia="Times New Roman" w:hAnsi="Times New Roman" w:cs="Times New Roman"/>
+          <w:sz w:val="24"/>
+          <w:szCs w:val="24"/>
+        </w:rPr>
+        <w:t>Discussed</w:t>
+      </w:r>
+      <w:r>
+        <w:rPr>
+          <w:rFonts w:ascii="Times New Roman" w:eastAsia="Times New Roman" w:hAnsi="Times New Roman" w:cs="Times New Roman"/>
+          <w:sz w:val="24"/>
+          <w:szCs w:val="24"/>
+        </w:rPr>
+        <w:t xml:space="preserve"> backend mission creation</w:t>
+      </w:r>
+    </w:p>
+    <w:p>
+      <w:pPr>
+        <w:pStyle w:val="ListParagraph"/>
+        <w:numPr>
+          <w:ilvl w:val="1"/>
+          <w:numId w:val="48"/>
+        </w:numPr>
+        <w:spacing w:after="0" w:line="480" w:lineRule="auto"/>
+        <w:rPr>
+          <w:rFonts w:ascii="Times New Roman" w:eastAsia="Times New Roman" w:hAnsi="Times New Roman" w:cs="Times New Roman"/>
+          <w:b/>
+          <w:bCs/>
+          <w:sz w:val="24"/>
+          <w:szCs w:val="24"/>
+        </w:rPr>
+      </w:pPr>
+      <w:r>
+        <w:rPr>
+          <w:rFonts w:ascii="Times New Roman" w:eastAsia="Times New Roman" w:hAnsi="Times New Roman" w:cs="Times New Roman"/>
+          <w:sz w:val="24"/>
+          <w:szCs w:val="24"/>
+        </w:rPr>
+        <w:t>Discussed backend sim initiation</w:t>
       </w:r>
     </w:p>
     <w:p>
@@ -4578,6 +4770,119 @@
     </w:lvl>
   </w:abstractNum>
   <w:abstractNum w:abstractNumId="12" w15:restartNumberingAfterBreak="0">
+    <w:nsid w:val="1A0312BA"/>
+    <w:multiLevelType w:val="hybridMultilevel"/>
+    <w:tmpl w:val="14D47DC0"/>
+    <w:lvl w:ilvl="0" w:tplc="04090001">
+      <w:start w:val="1"/>
+      <w:numFmt w:val="bullet"/>
+      <w:lvlText w:val=""/>
+      <w:lvlJc w:val="left"/>
+      <w:pPr>
+        <w:ind w:left="720" w:hanging="360"/>
+      </w:pPr>
+      <w:rPr>
+        <w:rFonts w:ascii="Symbol" w:hAnsi="Symbol" w:hint="default"/>
+      </w:rPr>
+    </w:lvl>
+    <w:lvl w:ilvl="1" w:tplc="04090003">
+      <w:start w:val="1"/>
+      <w:numFmt w:val="bullet"/>
+      <w:lvlText w:val="o"/>
+      <w:lvlJc w:val="left"/>
+      <w:pPr>
+        <w:ind w:left="1440" w:hanging="360"/>
+      </w:pPr>
+      <w:rPr>
+        <w:rFonts w:ascii="Courier New" w:hAnsi="Courier New" w:cs="Courier New" w:hint="default"/>
+      </w:rPr>
+    </w:lvl>
+    <w:lvl w:ilvl="2" w:tplc="04090005" w:tentative="1">
+      <w:start w:val="1"/>
+      <w:numFmt w:val="bullet"/>
+      <w:lvlText w:val=""/>
+      <w:lvlJc w:val="left"/>
+      <w:pPr>
+        <w:ind w:left="2160" w:hanging="360"/>
+      </w:pPr>
+      <w:rPr>
+        <w:rFonts w:ascii="Wingdings" w:hAnsi="Wingdings" w:hint="default"/>
+      </w:rPr>
+    </w:lvl>
+    <w:lvl w:ilvl="3" w:tplc="04090001" w:tentative="1">
+      <w:start w:val="1"/>
+      <w:numFmt w:val="bullet"/>
+      <w:lvlText w:val=""/>
+      <w:lvlJc w:val="left"/>
+      <w:pPr>
+        <w:ind w:left="2880" w:hanging="360"/>
+      </w:pPr>
+      <w:rPr>
+        <w:rFonts w:ascii="Symbol" w:hAnsi="Symbol" w:hint="default"/>
+      </w:rPr>
+    </w:lvl>
+    <w:lvl w:ilvl="4" w:tplc="04090003" w:tentative="1">
+      <w:start w:val="1"/>
+      <w:numFmt w:val="bullet"/>
+      <w:lvlText w:val="o"/>
+      <w:lvlJc w:val="left"/>
+      <w:pPr>
+        <w:ind w:left="3600" w:hanging="360"/>
+      </w:pPr>
+      <w:rPr>
+        <w:rFonts w:ascii="Courier New" w:hAnsi="Courier New" w:cs="Courier New" w:hint="default"/>
+      </w:rPr>
+    </w:lvl>
+    <w:lvl w:ilvl="5" w:tplc="04090005" w:tentative="1">
+      <w:start w:val="1"/>
+      <w:numFmt w:val="bullet"/>
+      <w:lvlText w:val=""/>
+      <w:lvlJc w:val="left"/>
+      <w:pPr>
+        <w:ind w:left="4320" w:hanging="360"/>
+      </w:pPr>
+      <w:rPr>
+        <w:rFonts w:ascii="Wingdings" w:hAnsi="Wingdings" w:hint="default"/>
+      </w:rPr>
+    </w:lvl>
+    <w:lvl w:ilvl="6" w:tplc="04090001" w:tentative="1">
+      <w:start w:val="1"/>
+      <w:numFmt w:val="bullet"/>
+      <w:lvlText w:val=""/>
+      <w:lvlJc w:val="left"/>
+      <w:pPr>
+        <w:ind w:left="5040" w:hanging="360"/>
+      </w:pPr>
+      <w:rPr>
+        <w:rFonts w:ascii="Symbol" w:hAnsi="Symbol" w:hint="default"/>
+      </w:rPr>
+    </w:lvl>
+    <w:lvl w:ilvl="7" w:tplc="04090003" w:tentative="1">
+      <w:start w:val="1"/>
+      <w:numFmt w:val="bullet"/>
+      <w:lvlText w:val="o"/>
+      <w:lvlJc w:val="left"/>
+      <w:pPr>
+        <w:ind w:left="5760" w:hanging="360"/>
+      </w:pPr>
+      <w:rPr>
+        <w:rFonts w:ascii="Courier New" w:hAnsi="Courier New" w:cs="Courier New" w:hint="default"/>
+      </w:rPr>
+    </w:lvl>
+    <w:lvl w:ilvl="8" w:tplc="04090005" w:tentative="1">
+      <w:start w:val="1"/>
+      <w:numFmt w:val="bullet"/>
+      <w:lvlText w:val=""/>
+      <w:lvlJc w:val="left"/>
+      <w:pPr>
+        <w:ind w:left="6480" w:hanging="360"/>
+      </w:pPr>
+      <w:rPr>
+        <w:rFonts w:ascii="Wingdings" w:hAnsi="Wingdings" w:hint="default"/>
+      </w:rPr>
+    </w:lvl>
+  </w:abstractNum>
+  <w:abstractNum w:abstractNumId="13" w15:restartNumberingAfterBreak="0">
     <w:nsid w:val="1F4563EF"/>
     <w:multiLevelType w:val="hybridMultilevel"/>
     <w:tmpl w:val="27FC4906"/>
@@ -4690,7 +4995,7 @@
       </w:rPr>
     </w:lvl>
   </w:abstractNum>
-  <w:abstractNum w:abstractNumId="13" w15:restartNumberingAfterBreak="0">
+  <w:abstractNum w:abstractNumId="14" w15:restartNumberingAfterBreak="0">
     <w:nsid w:val="21B7253E"/>
     <w:multiLevelType w:val="hybridMultilevel"/>
     <w:tmpl w:val="FD1237AE"/>
@@ -4803,7 +5108,7 @@
       </w:rPr>
     </w:lvl>
   </w:abstractNum>
-  <w:abstractNum w:abstractNumId="14" w15:restartNumberingAfterBreak="0">
+  <w:abstractNum w:abstractNumId="15" w15:restartNumberingAfterBreak="0">
     <w:nsid w:val="2573532D"/>
     <w:multiLevelType w:val="hybridMultilevel"/>
     <w:tmpl w:val="33C8FE98"/>
@@ -4916,7 +5221,7 @@
       </w:rPr>
     </w:lvl>
   </w:abstractNum>
-  <w:abstractNum w:abstractNumId="15" w15:restartNumberingAfterBreak="0">
+  <w:abstractNum w:abstractNumId="16" w15:restartNumberingAfterBreak="0">
     <w:nsid w:val="263743C0"/>
     <w:multiLevelType w:val="hybridMultilevel"/>
     <w:tmpl w:val="CBE84114"/>
@@ -5029,7 +5334,7 @@
       </w:rPr>
     </w:lvl>
   </w:abstractNum>
-  <w:abstractNum w:abstractNumId="16" w15:restartNumberingAfterBreak="0">
+  <w:abstractNum w:abstractNumId="17" w15:restartNumberingAfterBreak="0">
     <w:nsid w:val="2A7D3D63"/>
     <w:multiLevelType w:val="hybridMultilevel"/>
     <w:tmpl w:val="092E9EBE"/>
@@ -5142,7 +5447,7 @@
       </w:rPr>
     </w:lvl>
   </w:abstractNum>
-  <w:abstractNum w:abstractNumId="17" w15:restartNumberingAfterBreak="0">
+  <w:abstractNum w:abstractNumId="18" w15:restartNumberingAfterBreak="0">
     <w:nsid w:val="2B644F8B"/>
     <w:multiLevelType w:val="hybridMultilevel"/>
     <w:tmpl w:val="90C665B4"/>
@@ -5255,7 +5560,7 @@
       </w:rPr>
     </w:lvl>
   </w:abstractNum>
-  <w:abstractNum w:abstractNumId="18" w15:restartNumberingAfterBreak="0">
+  <w:abstractNum w:abstractNumId="19" w15:restartNumberingAfterBreak="0">
     <w:nsid w:val="2F9A59AE"/>
     <w:multiLevelType w:val="hybridMultilevel"/>
     <w:tmpl w:val="605659D6"/>
@@ -5368,7 +5673,7 @@
       </w:rPr>
     </w:lvl>
   </w:abstractNum>
-  <w:abstractNum w:abstractNumId="19" w15:restartNumberingAfterBreak="0">
+  <w:abstractNum w:abstractNumId="20" w15:restartNumberingAfterBreak="0">
     <w:nsid w:val="37A43F1E"/>
     <w:multiLevelType w:val="hybridMultilevel"/>
     <w:tmpl w:val="51BAADC6"/>
@@ -5481,7 +5786,7 @@
       </w:rPr>
     </w:lvl>
   </w:abstractNum>
-  <w:abstractNum w:abstractNumId="20" w15:restartNumberingAfterBreak="0">
+  <w:abstractNum w:abstractNumId="21" w15:restartNumberingAfterBreak="0">
     <w:nsid w:val="399E2E66"/>
     <w:multiLevelType w:val="hybridMultilevel"/>
     <w:tmpl w:val="B8E00084"/>
@@ -5594,7 +5899,7 @@
       </w:rPr>
     </w:lvl>
   </w:abstractNum>
-  <w:abstractNum w:abstractNumId="21" w15:restartNumberingAfterBreak="0">
+  <w:abstractNum w:abstractNumId="22" w15:restartNumberingAfterBreak="0">
     <w:nsid w:val="3C37475D"/>
     <w:multiLevelType w:val="hybridMultilevel"/>
     <w:tmpl w:val="E8CC5A3C"/>
@@ -5707,7 +6012,7 @@
       </w:rPr>
     </w:lvl>
   </w:abstractNum>
-  <w:abstractNum w:abstractNumId="22" w15:restartNumberingAfterBreak="0">
+  <w:abstractNum w:abstractNumId="23" w15:restartNumberingAfterBreak="0">
     <w:nsid w:val="3EFE6226"/>
     <w:multiLevelType w:val="hybridMultilevel"/>
     <w:tmpl w:val="2DB00AEA"/>
@@ -5820,7 +6125,7 @@
       </w:rPr>
     </w:lvl>
   </w:abstractNum>
-  <w:abstractNum w:abstractNumId="23" w15:restartNumberingAfterBreak="0">
+  <w:abstractNum w:abstractNumId="24" w15:restartNumberingAfterBreak="0">
     <w:nsid w:val="444677BB"/>
     <w:multiLevelType w:val="hybridMultilevel"/>
     <w:tmpl w:val="3BC6AB60"/>
@@ -5933,7 +6238,7 @@
       </w:rPr>
     </w:lvl>
   </w:abstractNum>
-  <w:abstractNum w:abstractNumId="24" w15:restartNumberingAfterBreak="0">
+  <w:abstractNum w:abstractNumId="25" w15:restartNumberingAfterBreak="0">
     <w:nsid w:val="46B95774"/>
     <w:multiLevelType w:val="hybridMultilevel"/>
     <w:tmpl w:val="76DAF150"/>
@@ -6046,7 +6351,7 @@
       </w:rPr>
     </w:lvl>
   </w:abstractNum>
-  <w:abstractNum w:abstractNumId="25" w15:restartNumberingAfterBreak="0">
+  <w:abstractNum w:abstractNumId="26" w15:restartNumberingAfterBreak="0">
     <w:nsid w:val="48511029"/>
     <w:multiLevelType w:val="hybridMultilevel"/>
     <w:tmpl w:val="59EC1F68"/>
@@ -6159,7 +6464,7 @@
       </w:rPr>
     </w:lvl>
   </w:abstractNum>
-  <w:abstractNum w:abstractNumId="26" w15:restartNumberingAfterBreak="0">
+  <w:abstractNum w:abstractNumId="27" w15:restartNumberingAfterBreak="0">
     <w:nsid w:val="494F329F"/>
     <w:multiLevelType w:val="hybridMultilevel"/>
     <w:tmpl w:val="90B4CDA4"/>
@@ -6272,7 +6577,7 @@
       </w:rPr>
     </w:lvl>
   </w:abstractNum>
-  <w:abstractNum w:abstractNumId="27" w15:restartNumberingAfterBreak="0">
+  <w:abstractNum w:abstractNumId="28" w15:restartNumberingAfterBreak="0">
     <w:nsid w:val="496035D3"/>
     <w:multiLevelType w:val="hybridMultilevel"/>
     <w:tmpl w:val="3EDCF67E"/>
@@ -6385,7 +6690,7 @@
       </w:rPr>
     </w:lvl>
   </w:abstractNum>
-  <w:abstractNum w:abstractNumId="28" w15:restartNumberingAfterBreak="0">
+  <w:abstractNum w:abstractNumId="29" w15:restartNumberingAfterBreak="0">
     <w:nsid w:val="4C2F6DA7"/>
     <w:multiLevelType w:val="hybridMultilevel"/>
     <w:tmpl w:val="F62A5406"/>
@@ -6498,7 +6803,7 @@
       </w:rPr>
     </w:lvl>
   </w:abstractNum>
-  <w:abstractNum w:abstractNumId="29" w15:restartNumberingAfterBreak="0">
+  <w:abstractNum w:abstractNumId="30" w15:restartNumberingAfterBreak="0">
     <w:nsid w:val="4CB032A5"/>
     <w:multiLevelType w:val="hybridMultilevel"/>
     <w:tmpl w:val="279E51F6"/>
@@ -6611,7 +6916,7 @@
       </w:rPr>
     </w:lvl>
   </w:abstractNum>
-  <w:abstractNum w:abstractNumId="30" w15:restartNumberingAfterBreak="0">
+  <w:abstractNum w:abstractNumId="31" w15:restartNumberingAfterBreak="0">
     <w:nsid w:val="4CBB63D3"/>
     <w:multiLevelType w:val="hybridMultilevel"/>
     <w:tmpl w:val="A99075DA"/>
@@ -6724,7 +7029,7 @@
       </w:rPr>
     </w:lvl>
   </w:abstractNum>
-  <w:abstractNum w:abstractNumId="31" w15:restartNumberingAfterBreak="0">
+  <w:abstractNum w:abstractNumId="32" w15:restartNumberingAfterBreak="0">
     <w:nsid w:val="5389741B"/>
     <w:multiLevelType w:val="hybridMultilevel"/>
     <w:tmpl w:val="2398EF8A"/>
@@ -6837,7 +7142,7 @@
       </w:rPr>
     </w:lvl>
   </w:abstractNum>
-  <w:abstractNum w:abstractNumId="32" w15:restartNumberingAfterBreak="0">
+  <w:abstractNum w:abstractNumId="33" w15:restartNumberingAfterBreak="0">
     <w:nsid w:val="54D07D39"/>
     <w:multiLevelType w:val="hybridMultilevel"/>
     <w:tmpl w:val="7A684660"/>
@@ -6950,7 +7255,7 @@
       </w:rPr>
     </w:lvl>
   </w:abstractNum>
-  <w:abstractNum w:abstractNumId="33" w15:restartNumberingAfterBreak="0">
+  <w:abstractNum w:abstractNumId="34" w15:restartNumberingAfterBreak="0">
     <w:nsid w:val="598179EF"/>
     <w:multiLevelType w:val="hybridMultilevel"/>
     <w:tmpl w:val="1CD0B464"/>
@@ -7063,7 +7368,7 @@
       </w:rPr>
     </w:lvl>
   </w:abstractNum>
-  <w:abstractNum w:abstractNumId="34" w15:restartNumberingAfterBreak="0">
+  <w:abstractNum w:abstractNumId="35" w15:restartNumberingAfterBreak="0">
     <w:nsid w:val="5E396F82"/>
     <w:multiLevelType w:val="hybridMultilevel"/>
     <w:tmpl w:val="435697FA"/>
@@ -7176,7 +7481,7 @@
       </w:rPr>
     </w:lvl>
   </w:abstractNum>
-  <w:abstractNum w:abstractNumId="35" w15:restartNumberingAfterBreak="0">
+  <w:abstractNum w:abstractNumId="36" w15:restartNumberingAfterBreak="0">
     <w:nsid w:val="6239036A"/>
     <w:multiLevelType w:val="hybridMultilevel"/>
     <w:tmpl w:val="66982E4A"/>
@@ -7289,7 +7594,7 @@
       </w:rPr>
     </w:lvl>
   </w:abstractNum>
-  <w:abstractNum w:abstractNumId="36" w15:restartNumberingAfterBreak="0">
+  <w:abstractNum w:abstractNumId="37" w15:restartNumberingAfterBreak="0">
     <w:nsid w:val="63F919A8"/>
     <w:multiLevelType w:val="hybridMultilevel"/>
     <w:tmpl w:val="0F02FC80"/>
@@ -7402,7 +7707,7 @@
       </w:rPr>
     </w:lvl>
   </w:abstractNum>
-  <w:abstractNum w:abstractNumId="37" w15:restartNumberingAfterBreak="0">
+  <w:abstractNum w:abstractNumId="38" w15:restartNumberingAfterBreak="0">
     <w:nsid w:val="68845B47"/>
     <w:multiLevelType w:val="hybridMultilevel"/>
     <w:tmpl w:val="E1E4824E"/>
@@ -7515,7 +7820,7 @@
       </w:rPr>
     </w:lvl>
   </w:abstractNum>
-  <w:abstractNum w:abstractNumId="38" w15:restartNumberingAfterBreak="0">
+  <w:abstractNum w:abstractNumId="39" w15:restartNumberingAfterBreak="0">
     <w:nsid w:val="6BB01878"/>
     <w:multiLevelType w:val="hybridMultilevel"/>
     <w:tmpl w:val="EC10A826"/>
@@ -7628,7 +7933,7 @@
       </w:rPr>
     </w:lvl>
   </w:abstractNum>
-  <w:abstractNum w:abstractNumId="39" w15:restartNumberingAfterBreak="0">
+  <w:abstractNum w:abstractNumId="40" w15:restartNumberingAfterBreak="0">
     <w:nsid w:val="6BDF0F24"/>
     <w:multiLevelType w:val="hybridMultilevel"/>
     <w:tmpl w:val="51BAA8F8"/>
@@ -7741,7 +8046,7 @@
       </w:rPr>
     </w:lvl>
   </w:abstractNum>
-  <w:abstractNum w:abstractNumId="40" w15:restartNumberingAfterBreak="0">
+  <w:abstractNum w:abstractNumId="41" w15:restartNumberingAfterBreak="0">
     <w:nsid w:val="717858FF"/>
     <w:multiLevelType w:val="hybridMultilevel"/>
     <w:tmpl w:val="0592F3A8"/>
@@ -7854,7 +8159,7 @@
       </w:rPr>
     </w:lvl>
   </w:abstractNum>
-  <w:abstractNum w:abstractNumId="41" w15:restartNumberingAfterBreak="0">
+  <w:abstractNum w:abstractNumId="42" w15:restartNumberingAfterBreak="0">
     <w:nsid w:val="73CB0288"/>
     <w:multiLevelType w:val="hybridMultilevel"/>
     <w:tmpl w:val="7A3E3C38"/>
@@ -7967,7 +8272,7 @@
       </w:rPr>
     </w:lvl>
   </w:abstractNum>
-  <w:abstractNum w:abstractNumId="42" w15:restartNumberingAfterBreak="0">
+  <w:abstractNum w:abstractNumId="43" w15:restartNumberingAfterBreak="0">
     <w:nsid w:val="78081C54"/>
     <w:multiLevelType w:val="hybridMultilevel"/>
     <w:tmpl w:val="3262279C"/>
@@ -8080,7 +8385,7 @@
       </w:rPr>
     </w:lvl>
   </w:abstractNum>
-  <w:abstractNum w:abstractNumId="43" w15:restartNumberingAfterBreak="0">
+  <w:abstractNum w:abstractNumId="44" w15:restartNumberingAfterBreak="0">
     <w:nsid w:val="79994406"/>
     <w:multiLevelType w:val="hybridMultilevel"/>
     <w:tmpl w:val="940E4C18"/>
@@ -8193,7 +8498,7 @@
       </w:rPr>
     </w:lvl>
   </w:abstractNum>
-  <w:abstractNum w:abstractNumId="44" w15:restartNumberingAfterBreak="0">
+  <w:abstractNum w:abstractNumId="45" w15:restartNumberingAfterBreak="0">
     <w:nsid w:val="7DAC0DFE"/>
     <w:multiLevelType w:val="hybridMultilevel"/>
     <w:tmpl w:val="D8803642"/>
@@ -8306,7 +8611,7 @@
       </w:rPr>
     </w:lvl>
   </w:abstractNum>
-  <w:abstractNum w:abstractNumId="45" w15:restartNumberingAfterBreak="0">
+  <w:abstractNum w:abstractNumId="46" w15:restartNumberingAfterBreak="0">
     <w:nsid w:val="7E4A3643"/>
     <w:multiLevelType w:val="hybridMultilevel"/>
     <w:tmpl w:val="D57EF478"/>
@@ -8419,7 +8724,7 @@
       </w:rPr>
     </w:lvl>
   </w:abstractNum>
-  <w:abstractNum w:abstractNumId="46" w15:restartNumberingAfterBreak="0">
+  <w:abstractNum w:abstractNumId="47" w15:restartNumberingAfterBreak="0">
     <w:nsid w:val="7E4F7793"/>
     <w:multiLevelType w:val="hybridMultilevel"/>
     <w:tmpl w:val="4B568494"/>
@@ -8533,64 +8838,64 @@
     </w:lvl>
   </w:abstractNum>
   <w:num w:numId="1" w16cid:durableId="1601833221">
-    <w:abstractNumId w:val="15"/>
+    <w:abstractNumId w:val="16"/>
   </w:num>
   <w:num w:numId="2" w16cid:durableId="281960278">
-    <w:abstractNumId w:val="14"/>
+    <w:abstractNumId w:val="15"/>
   </w:num>
   <w:num w:numId="3" w16cid:durableId="315454248">
     <w:abstractNumId w:val="7"/>
   </w:num>
   <w:num w:numId="4" w16cid:durableId="600842130">
-    <w:abstractNumId w:val="36"/>
+    <w:abstractNumId w:val="37"/>
   </w:num>
   <w:num w:numId="5" w16cid:durableId="1605071051">
     <w:abstractNumId w:val="1"/>
   </w:num>
   <w:num w:numId="6" w16cid:durableId="1826311999">
-    <w:abstractNumId w:val="37"/>
+    <w:abstractNumId w:val="38"/>
   </w:num>
   <w:num w:numId="7" w16cid:durableId="1373729546">
     <w:abstractNumId w:val="11"/>
   </w:num>
   <w:num w:numId="8" w16cid:durableId="1287390357">
-    <w:abstractNumId w:val="45"/>
+    <w:abstractNumId w:val="46"/>
   </w:num>
   <w:num w:numId="9" w16cid:durableId="450709626">
-    <w:abstractNumId w:val="23"/>
+    <w:abstractNumId w:val="24"/>
   </w:num>
   <w:num w:numId="10" w16cid:durableId="1184710380">
-    <w:abstractNumId w:val="16"/>
+    <w:abstractNumId w:val="17"/>
   </w:num>
   <w:num w:numId="11" w16cid:durableId="1634552753">
-    <w:abstractNumId w:val="42"/>
+    <w:abstractNumId w:val="43"/>
   </w:num>
   <w:num w:numId="12" w16cid:durableId="1970865623">
-    <w:abstractNumId w:val="39"/>
+    <w:abstractNumId w:val="40"/>
   </w:num>
   <w:num w:numId="13" w16cid:durableId="756483825">
-    <w:abstractNumId w:val="22"/>
+    <w:abstractNumId w:val="23"/>
   </w:num>
   <w:num w:numId="14" w16cid:durableId="1551723440">
     <w:abstractNumId w:val="3"/>
   </w:num>
   <w:num w:numId="15" w16cid:durableId="1229992990">
-    <w:abstractNumId w:val="18"/>
+    <w:abstractNumId w:val="19"/>
   </w:num>
   <w:num w:numId="16" w16cid:durableId="1816296308">
-    <w:abstractNumId w:val="32"/>
+    <w:abstractNumId w:val="33"/>
   </w:num>
   <w:num w:numId="17" w16cid:durableId="1691183922">
-    <w:abstractNumId w:val="13"/>
+    <w:abstractNumId w:val="14"/>
   </w:num>
   <w:num w:numId="18" w16cid:durableId="1327511726">
     <w:abstractNumId w:val="10"/>
   </w:num>
   <w:num w:numId="19" w16cid:durableId="1008870864">
-    <w:abstractNumId w:val="25"/>
+    <w:abstractNumId w:val="26"/>
   </w:num>
   <w:num w:numId="20" w16cid:durableId="480148973">
-    <w:abstractNumId w:val="30"/>
+    <w:abstractNumId w:val="31"/>
   </w:num>
   <w:num w:numId="21" w16cid:durableId="184486501">
     <w:abstractNumId w:val="0"/>
@@ -8599,79 +8904,82 @@
     <w:abstractNumId w:val="9"/>
   </w:num>
   <w:num w:numId="23" w16cid:durableId="822042029">
-    <w:abstractNumId w:val="40"/>
+    <w:abstractNumId w:val="41"/>
   </w:num>
   <w:num w:numId="24" w16cid:durableId="2093816488">
-    <w:abstractNumId w:val="26"/>
+    <w:abstractNumId w:val="27"/>
   </w:num>
   <w:num w:numId="25" w16cid:durableId="590965576">
-    <w:abstractNumId w:val="43"/>
+    <w:abstractNumId w:val="44"/>
   </w:num>
   <w:num w:numId="26" w16cid:durableId="2075808383">
     <w:abstractNumId w:val="4"/>
   </w:num>
   <w:num w:numId="27" w16cid:durableId="528106995">
-    <w:abstractNumId w:val="29"/>
+    <w:abstractNumId w:val="30"/>
   </w:num>
   <w:num w:numId="28" w16cid:durableId="686294482">
     <w:abstractNumId w:val="6"/>
   </w:num>
   <w:num w:numId="29" w16cid:durableId="1337608499">
+    <w:abstractNumId w:val="35"/>
+  </w:num>
+  <w:num w:numId="30" w16cid:durableId="2109160129">
+    <w:abstractNumId w:val="18"/>
+  </w:num>
+  <w:num w:numId="31" w16cid:durableId="1097866805">
+    <w:abstractNumId w:val="47"/>
+  </w:num>
+  <w:num w:numId="32" w16cid:durableId="1517698240">
     <w:abstractNumId w:val="34"/>
   </w:num>
-  <w:num w:numId="30" w16cid:durableId="2109160129">
-    <w:abstractNumId w:val="17"/>
-  </w:num>
-  <w:num w:numId="31" w16cid:durableId="1097866805">
-    <w:abstractNumId w:val="46"/>
-  </w:num>
-  <w:num w:numId="32" w16cid:durableId="1517698240">
-    <w:abstractNumId w:val="33"/>
-  </w:num>
   <w:num w:numId="33" w16cid:durableId="2083601803">
-    <w:abstractNumId w:val="24"/>
+    <w:abstractNumId w:val="25"/>
   </w:num>
   <w:num w:numId="34" w16cid:durableId="1200241717">
-    <w:abstractNumId w:val="44"/>
+    <w:abstractNumId w:val="45"/>
   </w:num>
   <w:num w:numId="35" w16cid:durableId="909458858">
-    <w:abstractNumId w:val="31"/>
+    <w:abstractNumId w:val="32"/>
   </w:num>
   <w:num w:numId="36" w16cid:durableId="514079492">
-    <w:abstractNumId w:val="21"/>
+    <w:abstractNumId w:val="22"/>
   </w:num>
   <w:num w:numId="37" w16cid:durableId="2014989615">
-    <w:abstractNumId w:val="27"/>
+    <w:abstractNumId w:val="28"/>
   </w:num>
   <w:num w:numId="38" w16cid:durableId="594900479">
     <w:abstractNumId w:val="2"/>
   </w:num>
   <w:num w:numId="39" w16cid:durableId="1960793952">
-    <w:abstractNumId w:val="19"/>
+    <w:abstractNumId w:val="20"/>
   </w:num>
   <w:num w:numId="40" w16cid:durableId="2105999932">
-    <w:abstractNumId w:val="35"/>
+    <w:abstractNumId w:val="36"/>
   </w:num>
   <w:num w:numId="41" w16cid:durableId="1521969102">
-    <w:abstractNumId w:val="12"/>
+    <w:abstractNumId w:val="13"/>
   </w:num>
   <w:num w:numId="42" w16cid:durableId="1338775668">
-    <w:abstractNumId w:val="28"/>
+    <w:abstractNumId w:val="29"/>
   </w:num>
   <w:num w:numId="43" w16cid:durableId="601379300">
-    <w:abstractNumId w:val="38"/>
+    <w:abstractNumId w:val="39"/>
   </w:num>
   <w:num w:numId="44" w16cid:durableId="1489207221">
     <w:abstractNumId w:val="5"/>
   </w:num>
   <w:num w:numId="45" w16cid:durableId="379323186">
-    <w:abstractNumId w:val="20"/>
+    <w:abstractNumId w:val="21"/>
   </w:num>
   <w:num w:numId="46" w16cid:durableId="115374010">
-    <w:abstractNumId w:val="41"/>
+    <w:abstractNumId w:val="42"/>
   </w:num>
   <w:num w:numId="47" w16cid:durableId="1554005115">
     <w:abstractNumId w:val="8"/>
+  </w:num>
+  <w:num w:numId="48" w16cid:durableId="1565679986">
+    <w:abstractNumId w:val="12"/>
   </w:num>
   <w:numIdMacAtCleanup w:val="46"/>
 </w:numbering>
@@ -9402,6 +9710,21 @@
 </file>
 
 <file path=customXml/item1.xml><?xml version="1.0" encoding="utf-8"?>
+<?mso-contentType ?>
+<FormTemplates xmlns="http://schemas.microsoft.com/sharepoint/v3/contenttype/forms">
+  <Display>DocumentLibraryForm</Display>
+  <Edit>DocumentLibraryForm</Edit>
+  <New>DocumentLibraryForm</New>
+</FormTemplates>
+</file>
+
+<file path=customXml/item2.xml><?xml version="1.0" encoding="utf-8"?>
+<p:properties xmlns:p="http://schemas.microsoft.com/office/2006/metadata/properties" xmlns:xsi="http://www.w3.org/2001/XMLSchema-instance" xmlns:pc="http://schemas.microsoft.com/office/infopath/2007/PartnerControls">
+  <documentManagement/>
+</p:properties>
+</file>
+
+<file path=customXml/item3.xml><?xml version="1.0" encoding="utf-8"?>
 <ct:contentTypeSchema xmlns:ct="http://schemas.microsoft.com/office/2006/metadata/contentType" xmlns:ma="http://schemas.microsoft.com/office/2006/metadata/properties/metaAttributes" ct:_="" ma:_="" ma:contentTypeName="Document" ma:contentTypeID="0x010100A62227CFBE858A4BB04F98B13EC0A294" ma:contentTypeVersion="2" ma:contentTypeDescription="Create a new document." ma:contentTypeScope="" ma:versionID="35adb633fb5820921c77323abd2722e6">
   <xsd:schema xmlns:xsd="http://www.w3.org/2001/XMLSchema" xmlns:xs="http://www.w3.org/2001/XMLSchema" xmlns:p="http://schemas.microsoft.com/office/2006/metadata/properties" xmlns:ns2="2c4a9f2c-bdb3-4ca1-8b9e-dd89a1d6d1e2" targetNamespace="http://schemas.microsoft.com/office/2006/metadata/properties" ma:root="true" ma:fieldsID="d320925c81e80b5b4b6d795c0972ed5f" ns2:_="">
     <xsd:import namespace="2c4a9f2c-bdb3-4ca1-8b9e-dd89a1d6d1e2"/>
@@ -9533,22 +9856,24 @@
 </ct:contentTypeSchema>
 </file>
 
-<file path=customXml/item2.xml><?xml version="1.0" encoding="utf-8"?>
-<p:properties xmlns:p="http://schemas.microsoft.com/office/2006/metadata/properties" xmlns:xsi="http://www.w3.org/2001/XMLSchema-instance" xmlns:pc="http://schemas.microsoft.com/office/infopath/2007/PartnerControls">
-  <documentManagement/>
-</p:properties>
+<file path=customXml/itemProps1.xml><?xml version="1.0" encoding="utf-8"?>
+<ds:datastoreItem xmlns:ds="http://schemas.openxmlformats.org/officeDocument/2006/customXml" ds:itemID="{5498BD4F-A39D-479D-A4A9-0BE32522BC9C}">
+  <ds:schemaRefs>
+    <ds:schemaRef ds:uri="http://schemas.microsoft.com/sharepoint/v3/contenttype/forms"/>
+  </ds:schemaRefs>
+</ds:datastoreItem>
 </file>
 
-<file path=customXml/item3.xml><?xml version="1.0" encoding="utf-8"?>
-<?mso-contentType ?>
-<FormTemplates xmlns="http://schemas.microsoft.com/sharepoint/v3/contenttype/forms">
-  <Display>DocumentLibraryForm</Display>
-  <Edit>DocumentLibraryForm</Edit>
-  <New>DocumentLibraryForm</New>
-</FormTemplates>
+<file path=customXml/itemProps2.xml><?xml version="1.0" encoding="utf-8"?>
+<ds:datastoreItem xmlns:ds="http://schemas.openxmlformats.org/officeDocument/2006/customXml" ds:itemID="{181BFCB9-B80C-422B-9319-0EB928D4E280}">
+  <ds:schemaRefs>
+    <ds:schemaRef ds:uri="http://schemas.microsoft.com/office/2006/metadata/properties"/>
+    <ds:schemaRef ds:uri="http://schemas.microsoft.com/office/infopath/2007/PartnerControls"/>
+  </ds:schemaRefs>
+</ds:datastoreItem>
 </file>
 
-<file path=customXml/itemProps1.xml><?xml version="1.0" encoding="utf-8"?>
+<file path=customXml/itemProps3.xml><?xml version="1.0" encoding="utf-8"?>
 <ds:datastoreItem xmlns:ds="http://schemas.openxmlformats.org/officeDocument/2006/customXml" ds:itemID="{066D5327-75B7-4FDB-A7FE-C417EEF022A0}">
   <ds:schemaRefs>
     <ds:schemaRef ds:uri="http://schemas.microsoft.com/office/2006/metadata/contentType"/>
@@ -9564,21 +9889,4 @@
     <ds:schemaRef ds:uri="http://schemas.microsoft.com/internal/obd"/>
   </ds:schemaRefs>
 </ds:datastoreItem>
-</file>
-
-<file path=customXml/itemProps2.xml><?xml version="1.0" encoding="utf-8"?>
-<ds:datastoreItem xmlns:ds="http://schemas.openxmlformats.org/officeDocument/2006/customXml" ds:itemID="{181BFCB9-B80C-422B-9319-0EB928D4E280}">
-  <ds:schemaRefs>
-    <ds:schemaRef ds:uri="http://schemas.microsoft.com/office/2006/metadata/properties"/>
-    <ds:schemaRef ds:uri="http://schemas.microsoft.com/office/infopath/2007/PartnerControls"/>
-  </ds:schemaRefs>
-</ds:datastoreItem>
-</file>
-
-<file path=customXml/itemProps3.xml><?xml version="1.0" encoding="utf-8"?>
-<ds:datastoreItem xmlns:ds="http://schemas.openxmlformats.org/officeDocument/2006/customXml" ds:itemID="{5498BD4F-A39D-479D-A4A9-0BE32522BC9C}">
-  <ds:schemaRefs>
-    <ds:schemaRef ds:uri="http://schemas.microsoft.com/sharepoint/v3/contenttype/forms"/>
-  </ds:schemaRefs>
-</ds:datastoreItem>
 </file>
</xml_diff>